<commit_message>
- edited docu for butterfly. Todo: Verwendung ausschmücken, Sicherheitslücken.
</commit_message>
<xml_diff>
--- a/second_semester/secure_webdevelopment/grill_lehner_murrent/Dokumentation.docx
+++ b/second_semester/secure_webdevelopment/grill_lehner_murrent/Dokumentation.docx
@@ -1,10 +1,10 @@
 
 <file path=word/document.xml><?xml version="1.0" encoding="utf-8"?>
-<w:document xmlns:wpc="http://schemas.microsoft.com/office/word/2010/wordprocessingCanvas" xmlns:mc="http://schemas.openxmlformats.org/markup-compatibility/2006" xmlns:o="urn:schemas-microsoft-com:office:office" xmlns:r="http://schemas.openxmlformats.org/officeDocument/2006/relationships" xmlns:m="http://schemas.openxmlformats.org/officeDocument/2006/math" xmlns:v="urn:schemas-microsoft-com:vml" xmlns:wp14="http://schemas.microsoft.com/office/word/2010/wordprocessingDrawing" xmlns:wp="http://schemas.openxmlformats.org/drawingml/2006/wordprocessingDrawing" xmlns:w10="urn:schemas-microsoft-com:office:word" xmlns:w="http://schemas.openxmlformats.org/wordprocessingml/2006/main" xmlns:w14="http://schemas.microsoft.com/office/word/2010/wordml" xmlns:wpg="http://schemas.microsoft.com/office/word/2010/wordprocessingGroup" xmlns:wpi="http://schemas.microsoft.com/office/word/2010/wordprocessingInk" xmlns:wne="http://schemas.microsoft.com/office/word/2006/wordml" xmlns:wps="http://schemas.microsoft.com/office/word/2010/wordprocessingShape" mc:Ignorable="w14 wp14">
+<w:document xmlns:wpc="http://schemas.microsoft.com/office/word/2010/wordprocessingCanvas" xmlns:mc="http://schemas.openxmlformats.org/markup-compatibility/2006" xmlns:o="urn:schemas-microsoft-com:office:office" xmlns:r="http://schemas.openxmlformats.org/officeDocument/2006/relationships" xmlns:m="http://schemas.openxmlformats.org/officeDocument/2006/math" xmlns:v="urn:schemas-microsoft-com:vml" xmlns:wp14="http://schemas.microsoft.com/office/word/2010/wordprocessingDrawing" xmlns:wp="http://schemas.openxmlformats.org/drawingml/2006/wordprocessingDrawing" xmlns:w10="urn:schemas-microsoft-com:office:word" xmlns:w="http://schemas.openxmlformats.org/wordprocessingml/2006/main" xmlns:w14="http://schemas.microsoft.com/office/word/2010/wordml" xmlns:w15="http://schemas.microsoft.com/office/word/2012/wordml" xmlns:wpg="http://schemas.microsoft.com/office/word/2010/wordprocessingGroup" xmlns:wpi="http://schemas.microsoft.com/office/word/2010/wordprocessingInk" xmlns:wne="http://schemas.microsoft.com/office/word/2006/wordml" xmlns:wps="http://schemas.microsoft.com/office/word/2010/wordprocessingShape" mc:Ignorable="w14 w15 wp14">
   <w:body>
     <w:p>
       <w:pPr>
-        <w:pStyle w:val="Titel"/>
+        <w:pStyle w:val="Title"/>
         <w:rPr>
           <w:lang w:val="de-AT"/>
         </w:rPr>
@@ -18,7 +18,7 @@
     </w:p>
     <w:p>
       <w:pPr>
-        <w:pStyle w:val="berschrift2"/>
+        <w:pStyle w:val="Heading2"/>
         <w:rPr>
           <w:lang w:val="de-AT"/>
         </w:rPr>
@@ -39,7 +39,905 @@
     </w:p>
     <w:p>
       <w:pPr>
-        <w:pStyle w:val="berschrift2"/>
+        <w:pStyle w:val="Heading3"/>
+        <w:rPr>
+          <w:lang w:val="de-AT"/>
+        </w:rPr>
+      </w:pPr>
+      <w:r>
+        <w:rPr>
+          <w:lang w:val="de-AT"/>
+        </w:rPr>
+        <w:t>Installation</w:t>
+      </w:r>
+    </w:p>
+    <w:p>
+      <w:pPr>
+        <w:rPr>
+          <w:lang w:val="de-AT"/>
+        </w:rPr>
+      </w:pPr>
+      <w:r>
+        <w:rPr>
+          <w:lang w:val="de-AT"/>
+        </w:rPr>
+        <w:t xml:space="preserve">Das ButterFly Projekt wird auf einem Linux Server installiert. Die gzip Datei kann unter </w:t>
+      </w:r>
+      <w:hyperlink r:id="rId5" w:history="1">
+        <w:r>
+          <w:rPr>
+            <w:rStyle w:val="Hyperlink"/>
+            <w:rFonts w:cs="Tw Cen MT"/>
+            <w:lang w:val="de-AT"/>
+          </w:rPr>
+          <w:t>http://sourceforge.net/projects/thebutterflytmp/</w:t>
+        </w:r>
+      </w:hyperlink>
+      <w:r>
+        <w:rPr>
+          <w:rFonts w:ascii="Tw Cen MT" w:hAnsi="Tw Cen MT" w:cs="Tw Cen MT"/>
+          <w:color w:val="FF7A15"/>
+          <w:lang w:val="de-AT"/>
+        </w:rPr>
+        <w:t xml:space="preserve"> </w:t>
+      </w:r>
+      <w:r>
+        <w:rPr>
+          <w:rFonts w:cs="Tw Cen MT"/>
+          <w:lang w:val="de-AT"/>
+        </w:rPr>
+        <w:t>heruntergeladen werden.</w:t>
+      </w:r>
+      <w:r>
+        <w:rPr>
+          <w:lang w:val="de-AT"/>
+        </w:rPr>
+        <w:t xml:space="preserve">  Folgende Distributionen werden für diese Installation unterstützt:</w:t>
+      </w:r>
+    </w:p>
+    <w:p>
+      <w:pPr>
+        <w:pStyle w:val="ListParagraph"/>
+        <w:numPr>
+          <w:ilvl w:val="0"/>
+          <w:numId w:val="16"/>
+        </w:numPr>
+        <w:rPr>
+          <w:lang w:val="de-AT"/>
+        </w:rPr>
+      </w:pPr>
+      <w:r>
+        <w:rPr>
+          <w:lang w:val="de-AT"/>
+        </w:rPr>
+        <w:t>Linux Fedora8</w:t>
+      </w:r>
+    </w:p>
+    <w:p>
+      <w:pPr>
+        <w:pStyle w:val="ListParagraph"/>
+        <w:numPr>
+          <w:ilvl w:val="0"/>
+          <w:numId w:val="16"/>
+        </w:numPr>
+        <w:rPr>
+          <w:lang w:val="de-AT"/>
+        </w:rPr>
+      </w:pPr>
+      <w:r>
+        <w:rPr>
+          <w:lang w:val="de-AT"/>
+        </w:rPr>
+        <w:t>Linux Debian</w:t>
+      </w:r>
+    </w:p>
+    <w:p>
+      <w:pPr>
+        <w:pStyle w:val="ListParagraph"/>
+        <w:numPr>
+          <w:ilvl w:val="0"/>
+          <w:numId w:val="16"/>
+        </w:numPr>
+        <w:rPr>
+          <w:lang w:val="de-AT"/>
+        </w:rPr>
+      </w:pPr>
+      <w:r>
+        <w:rPr>
+          <w:lang w:val="de-AT"/>
+        </w:rPr>
+        <w:t>Linux Gentoo</w:t>
+      </w:r>
+    </w:p>
+    <w:p>
+      <w:pPr>
+        <w:pStyle w:val="ListParagraph"/>
+        <w:numPr>
+          <w:ilvl w:val="0"/>
+          <w:numId w:val="16"/>
+        </w:numPr>
+        <w:rPr>
+          <w:lang w:val="de-AT"/>
+        </w:rPr>
+      </w:pPr>
+      <w:r>
+        <w:rPr>
+          <w:lang w:val="de-AT"/>
+        </w:rPr>
+        <w:t>FreeBSD 6.x, 7.x</w:t>
+      </w:r>
+    </w:p>
+    <w:p>
+      <w:pPr>
+        <w:rPr>
+          <w:lang w:val="de-AT"/>
+        </w:rPr>
+      </w:pPr>
+    </w:p>
+    <w:p>
+      <w:pPr>
+        <w:rPr>
+          <w:lang w:val="de-AT"/>
+        </w:rPr>
+      </w:pPr>
+      <w:r>
+        <w:rPr>
+          <w:lang w:val="de-AT"/>
+        </w:rPr>
+        <w:t xml:space="preserve">Die Installation ist sehr einfach gestaltet. </w:t>
+      </w:r>
+      <w:r>
+        <w:rPr>
+          <w:lang w:val="de-AT"/>
+        </w:rPr>
+        <w:t>Als erstes muss die gzip Datei entpackt werden und in die richtige Ordnerstruktur eingebunden werden. Das geschieht mit Hilfe eines Befehls:</w:t>
+      </w:r>
+    </w:p>
+    <w:p>
+      <w:pPr>
+        <w:rPr>
+          <w:lang w:val="de-AT"/>
+        </w:rPr>
+      </w:pPr>
+    </w:p>
+    <w:p>
+      <w:pPr>
+        <w:pStyle w:val="ListParagraph"/>
+        <w:numPr>
+          <w:ilvl w:val="0"/>
+          <w:numId w:val="17"/>
+        </w:numPr>
+        <w:rPr>
+          <w:lang w:val="de-AT"/>
+        </w:rPr>
+      </w:pPr>
+      <w:r>
+        <w:rPr>
+          <w:rFonts w:cs="TimesNewRomanPSMT"/>
+          <w:lang w:val="de-AT"/>
+        </w:rPr>
+        <w:t>tar -zxvpf butterfly_1.x.tar.gz --directory /</w:t>
+      </w:r>
+    </w:p>
+    <w:p>
+      <w:pPr>
+        <w:rPr>
+          <w:lang w:val="de-AT"/>
+        </w:rPr>
+      </w:pPr>
+    </w:p>
+    <w:p>
+      <w:pPr>
+        <w:rPr>
+          <w:lang w:val="de-AT"/>
+        </w:rPr>
+      </w:pPr>
+      <w:r>
+        <w:rPr>
+          <w:lang w:val="de-AT"/>
+        </w:rPr>
+        <w:t>Die gzip Datei wird entpackt und in das root Verszeichnis des users verschoben.</w:t>
+      </w:r>
+    </w:p>
+    <w:p>
+      <w:pPr>
+        <w:rPr>
+          <w:lang w:val="de-AT"/>
+        </w:rPr>
+      </w:pPr>
+      <w:r>
+        <w:rPr>
+          <w:lang w:val="de-AT"/>
+        </w:rPr>
+        <w:t>Durch den Aufruf eines shell Skripts wird die Installation fortgesetzt. Das Skript befindet sich unter:</w:t>
+      </w:r>
+    </w:p>
+    <w:p>
+      <w:pPr>
+        <w:rPr>
+          <w:lang w:val="de-AT"/>
+        </w:rPr>
+      </w:pPr>
+    </w:p>
+    <w:p>
+      <w:pPr>
+        <w:pStyle w:val="ListParagraph"/>
+        <w:numPr>
+          <w:ilvl w:val="0"/>
+          <w:numId w:val="17"/>
+        </w:numPr>
+        <w:rPr>
+          <w:lang w:val="de-AT"/>
+        </w:rPr>
+      </w:pPr>
+      <w:r>
+        <w:rPr>
+          <w:rFonts w:cs="TimesNewRomanPSMT"/>
+          <w:lang w:val="de-AT"/>
+        </w:rPr>
+        <w:t>/usr/local/butterfly/start/start.sh</w:t>
+      </w:r>
+    </w:p>
+    <w:p>
+      <w:pPr>
+        <w:rPr>
+          <w:lang w:val="de-AT"/>
+        </w:rPr>
+      </w:pPr>
+    </w:p>
+    <w:p>
+      <w:pPr>
+        <w:rPr>
+          <w:color w:val="FF0000"/>
+          <w:lang w:val="de-AT"/>
+        </w:rPr>
+      </w:pPr>
+      <w:r>
+        <w:rPr>
+          <w:color w:val="FF0000"/>
+          <w:lang w:val="de-AT"/>
+        </w:rPr>
+        <w:t>Wichtig: Vor der Installation sollten noch zusätzlich 2 User angelegt werden, di</w:t>
+      </w:r>
+      <w:r>
+        <w:rPr>
+          <w:color w:val="FF0000"/>
+          <w:lang w:val="de-AT"/>
+        </w:rPr>
+        <w:t>e von ButterFly benötigt werden. Folgende Befehle sind auszuführen:</w:t>
+      </w:r>
+    </w:p>
+    <w:p>
+      <w:pPr>
+        <w:rPr>
+          <w:color w:val="FF0000"/>
+          <w:lang w:val="de-AT"/>
+        </w:rPr>
+      </w:pPr>
+    </w:p>
+    <w:p>
+      <w:pPr>
+        <w:pStyle w:val="ListParagraph"/>
+        <w:numPr>
+          <w:ilvl w:val="0"/>
+          <w:numId w:val="17"/>
+        </w:numPr>
+        <w:rPr>
+          <w:color w:val="FF0000"/>
+          <w:lang w:val="de-AT"/>
+        </w:rPr>
+      </w:pPr>
+      <w:r>
+        <w:rPr>
+          <w:color w:val="FF0000"/>
+          <w:lang w:val="de-AT"/>
+        </w:rPr>
+        <w:t>Todo</w:t>
+      </w:r>
+    </w:p>
+    <w:p>
+      <w:pPr>
+        <w:pStyle w:val="ListParagraph"/>
+        <w:numPr>
+          <w:ilvl w:val="0"/>
+          <w:numId w:val="17"/>
+        </w:numPr>
+        <w:rPr>
+          <w:color w:val="FF0000"/>
+          <w:lang w:val="de-AT"/>
+        </w:rPr>
+      </w:pPr>
+      <w:r>
+        <w:rPr>
+          <w:color w:val="FF0000"/>
+          <w:lang w:val="de-AT"/>
+        </w:rPr>
+        <w:t>Todo</w:t>
+      </w:r>
+    </w:p>
+    <w:p>
+      <w:pPr>
+        <w:rPr>
+          <w:lang w:val="de-AT"/>
+        </w:rPr>
+      </w:pPr>
+    </w:p>
+    <w:p>
+      <w:pPr>
+        <w:rPr>
+          <w:lang w:val="de-AT"/>
+        </w:rPr>
+      </w:pPr>
+      <w:r>
+        <w:rPr>
+          <w:lang w:val="de-AT"/>
+        </w:rPr>
+        <w:t>Werden diese User nicht angelegt. Kommt es zu einer Fehlermeldung bei der Installation.</w:t>
+      </w:r>
+    </w:p>
+    <w:p>
+      <w:pPr>
+        <w:rPr>
+          <w:lang w:val="de-AT"/>
+        </w:rPr>
+      </w:pPr>
+      <w:r>
+        <w:rPr>
+          <w:lang w:val="de-AT"/>
+        </w:rPr>
+        <w:t>War die Installation erfolgreich, sollten folgende Aus</w:t>
+      </w:r>
+      <w:r>
+        <w:rPr>
+          <w:lang w:val="de-AT"/>
+        </w:rPr>
+        <w:t>gaben des Skripts zu sehen sein:</w:t>
+      </w:r>
+    </w:p>
+    <w:p>
+      <w:pPr>
+        <w:rPr>
+          <w:lang w:val="de-AT"/>
+        </w:rPr>
+      </w:pPr>
+    </w:p>
+    <w:p>
+      <w:pPr>
+        <w:autoSpaceDE w:val="0"/>
+        <w:autoSpaceDN w:val="0"/>
+        <w:adjustRightInd w:val="0"/>
+        <w:rPr>
+          <w:rFonts w:ascii="TimesNewRomanPSMT" w:hAnsi="TimesNewRomanPSMT" w:cs="TimesNewRomanPSMT"/>
+          <w:sz w:val="18"/>
+          <w:szCs w:val="18"/>
+          <w:lang w:val="de-AT"/>
+        </w:rPr>
+      </w:pPr>
+      <w:r>
+        <w:rPr>
+          <w:rFonts w:ascii="TimesNewRomanPSMT" w:hAnsi="TimesNewRomanPSMT" w:cs="TimesNewRomanPSMT"/>
+          <w:sz w:val="18"/>
+          <w:szCs w:val="18"/>
+          <w:lang w:val="de-AT"/>
+        </w:rPr>
+        <w:t>---------------------------------------------------</w:t>
+      </w:r>
+    </w:p>
+    <w:p>
+      <w:pPr>
+        <w:autoSpaceDE w:val="0"/>
+        <w:autoSpaceDN w:val="0"/>
+        <w:adjustRightInd w:val="0"/>
+        <w:rPr>
+          <w:rFonts w:ascii="TimesNewRomanPSMT" w:hAnsi="TimesNewRomanPSMT" w:cs="TimesNewRomanPSMT"/>
+          <w:sz w:val="18"/>
+          <w:szCs w:val="18"/>
+          <w:lang w:val="de-AT"/>
+        </w:rPr>
+      </w:pPr>
+      <w:r>
+        <w:rPr>
+          <w:rFonts w:ascii="TimesNewRomanPSMT" w:hAnsi="TimesNewRomanPSMT" w:cs="TimesNewRomanPSMT"/>
+          <w:sz w:val="18"/>
+          <w:szCs w:val="18"/>
+          <w:lang w:val="de-AT"/>
+        </w:rPr>
+        <w:t>Butterfly application 1.1</w:t>
+      </w:r>
+    </w:p>
+    <w:p>
+      <w:pPr>
+        <w:autoSpaceDE w:val="0"/>
+        <w:autoSpaceDN w:val="0"/>
+        <w:adjustRightInd w:val="0"/>
+        <w:rPr>
+          <w:rFonts w:ascii="TimesNewRomanPSMT" w:hAnsi="TimesNewRomanPSMT" w:cs="TimesNewRomanPSMT"/>
+          <w:sz w:val="18"/>
+          <w:szCs w:val="18"/>
+          <w:lang w:val="de-AT"/>
+        </w:rPr>
+      </w:pPr>
+      <w:r>
+        <w:rPr>
+          <w:rFonts w:ascii="TimesNewRomanPSMT" w:hAnsi="TimesNewRomanPSMT" w:cs="TimesNewRomanPSMT"/>
+          <w:sz w:val="18"/>
+          <w:szCs w:val="18"/>
+          <w:lang w:val="de-AT"/>
+        </w:rPr>
+        <w:t>---------------------------------------------------</w:t>
+      </w:r>
+    </w:p>
+    <w:p>
+      <w:pPr>
+        <w:autoSpaceDE w:val="0"/>
+        <w:autoSpaceDN w:val="0"/>
+        <w:adjustRightInd w:val="0"/>
+        <w:rPr>
+          <w:rFonts w:ascii="TimesNewRomanPSMT" w:hAnsi="TimesNewRomanPSMT" w:cs="TimesNewRomanPSMT"/>
+          <w:sz w:val="18"/>
+          <w:szCs w:val="18"/>
+          <w:lang w:val="de-AT"/>
+        </w:rPr>
+      </w:pPr>
+      <w:r>
+        <w:rPr>
+          <w:rFonts w:ascii="TimesNewRomanPSMT" w:hAnsi="TimesNewRomanPSMT" w:cs="TimesNewRomanPSMT"/>
+          <w:sz w:val="18"/>
+          <w:szCs w:val="18"/>
+          <w:lang w:val="de-AT"/>
+        </w:rPr>
+        <w:t>Setting up the environment...</w:t>
+      </w:r>
+    </w:p>
+    <w:p>
+      <w:pPr>
+        <w:rPr>
+          <w:rFonts w:ascii="TimesNewRomanPSMT" w:hAnsi="TimesNewRomanPSMT" w:cs="TimesNewRomanPSMT"/>
+          <w:sz w:val="18"/>
+          <w:szCs w:val="18"/>
+          <w:lang w:val="de-AT"/>
+        </w:rPr>
+      </w:pPr>
+      <w:r>
+        <w:rPr>
+          <w:rFonts w:ascii="TimesNewRomanPSMT" w:hAnsi="TimesNewRomanPSMT" w:cs="TimesNewRomanPSMT"/>
+          <w:sz w:val="18"/>
+          <w:szCs w:val="18"/>
+          <w:lang w:val="de-AT"/>
+        </w:rPr>
+        <w:t>Checking tools in PATH: OK</w:t>
+      </w:r>
+    </w:p>
+    <w:p>
+      <w:pPr>
+        <w:autoSpaceDE w:val="0"/>
+        <w:autoSpaceDN w:val="0"/>
+        <w:adjustRightInd w:val="0"/>
+        <w:rPr>
+          <w:rFonts w:ascii="TimesNewRomanPSMT" w:hAnsi="TimesNewRomanPSMT" w:cs="TimesNewRomanPSMT"/>
+          <w:sz w:val="18"/>
+          <w:szCs w:val="18"/>
+          <w:lang w:val="de-AT"/>
+        </w:rPr>
+      </w:pPr>
+      <w:r>
+        <w:rPr>
+          <w:rFonts w:ascii="TimesNewRomanPSMT" w:hAnsi="TimesNewRomanPSMT" w:cs="TimesNewRomanPSMT"/>
+          <w:sz w:val="18"/>
+          <w:szCs w:val="18"/>
+          <w:lang w:val="de-AT"/>
+        </w:rPr>
+        <w:t>Checking privileges of the user: OK</w:t>
+      </w:r>
+    </w:p>
+    <w:p>
+      <w:pPr>
+        <w:autoSpaceDE w:val="0"/>
+        <w:autoSpaceDN w:val="0"/>
+        <w:adjustRightInd w:val="0"/>
+        <w:rPr>
+          <w:rFonts w:ascii="TimesNewRomanPSMT" w:hAnsi="TimesNewRomanPSMT" w:cs="TimesNewRomanPSMT"/>
+          <w:sz w:val="18"/>
+          <w:szCs w:val="18"/>
+          <w:lang w:val="de-AT"/>
+        </w:rPr>
+      </w:pPr>
+      <w:r>
+        <w:rPr>
+          <w:rFonts w:ascii="TimesNewRomanPSMT" w:hAnsi="TimesNewRomanPSMT" w:cs="TimesNewRomanPSMT"/>
+          <w:sz w:val="18"/>
+          <w:szCs w:val="18"/>
+          <w:lang w:val="de-AT"/>
+        </w:rPr>
+        <w:t>Does ButterFly BFLY1(Apache) user exist?: YES</w:t>
+      </w:r>
+    </w:p>
+    <w:p>
+      <w:pPr>
+        <w:autoSpaceDE w:val="0"/>
+        <w:autoSpaceDN w:val="0"/>
+        <w:adjustRightInd w:val="0"/>
+        <w:rPr>
+          <w:rFonts w:ascii="TimesNewRomanPSMT" w:hAnsi="TimesNewRomanPSMT" w:cs="TimesNewRomanPSMT"/>
+          <w:sz w:val="18"/>
+          <w:szCs w:val="18"/>
+          <w:lang w:val="de-AT"/>
+        </w:rPr>
+      </w:pPr>
+      <w:r>
+        <w:rPr>
+          <w:rFonts w:ascii="TimesNewRomanPSMT" w:hAnsi="TimesNewRomanPSMT" w:cs="TimesNewRomanPSMT"/>
+          <w:sz w:val="18"/>
+          <w:szCs w:val="18"/>
+          <w:lang w:val="de-AT"/>
+        </w:rPr>
+        <w:t>Does ButterFly BFLY2(MySQL) user exist?: YES</w:t>
+      </w:r>
+    </w:p>
+    <w:p>
+      <w:pPr>
+        <w:autoSpaceDE w:val="0"/>
+        <w:autoSpaceDN w:val="0"/>
+        <w:adjustRightInd w:val="0"/>
+        <w:rPr>
+          <w:rFonts w:ascii="TimesNewRomanPSMT" w:hAnsi="TimesNewRomanPSMT" w:cs="TimesNewRomanPSMT"/>
+          <w:sz w:val="18"/>
+          <w:szCs w:val="18"/>
+          <w:lang w:val="de-AT"/>
+        </w:rPr>
+      </w:pPr>
+      <w:r>
+        <w:rPr>
+          <w:rFonts w:ascii="TimesNewRomanPSMT" w:hAnsi="TimesNewRomanPSMT" w:cs="TimesNewRomanPSMT"/>
+          <w:sz w:val="18"/>
+          <w:szCs w:val="18"/>
+          <w:lang w:val="de-AT"/>
+        </w:rPr>
+        <w:t>Is port 80 available for the ButterFly?: YES</w:t>
+      </w:r>
+    </w:p>
+    <w:p>
+      <w:pPr>
+        <w:autoSpaceDE w:val="0"/>
+        <w:autoSpaceDN w:val="0"/>
+        <w:adjustRightInd w:val="0"/>
+        <w:rPr>
+          <w:rFonts w:ascii="TimesNewRomanPSMT" w:hAnsi="TimesNewRomanPSMT" w:cs="TimesNewRomanPSMT"/>
+          <w:sz w:val="18"/>
+          <w:szCs w:val="18"/>
+          <w:lang w:val="de-AT"/>
+        </w:rPr>
+      </w:pPr>
+      <w:r>
+        <w:rPr>
+          <w:rFonts w:ascii="TimesNewRomanPSMT" w:hAnsi="TimesNewRomanPSMT" w:cs="TimesNewRomanPSMT"/>
+          <w:sz w:val="18"/>
+          <w:szCs w:val="18"/>
+          <w:lang w:val="de-AT"/>
+        </w:rPr>
+        <w:t>Is port 3306 available for the ButterFly?: YES</w:t>
+      </w:r>
+    </w:p>
+    <w:p>
+      <w:pPr>
+        <w:autoSpaceDE w:val="0"/>
+        <w:autoSpaceDN w:val="0"/>
+        <w:adjustRightInd w:val="0"/>
+        <w:rPr>
+          <w:rFonts w:ascii="TimesNewRomanPSMT" w:hAnsi="TimesNewRomanPSMT" w:cs="TimesNewRomanPSMT"/>
+          <w:sz w:val="18"/>
+          <w:szCs w:val="18"/>
+          <w:lang w:val="de-AT"/>
+        </w:rPr>
+      </w:pPr>
+      <w:r>
+        <w:rPr>
+          <w:rFonts w:ascii="TimesNewRomanPSMT" w:hAnsi="TimesNewRomanPSMT" w:cs="TimesNewRomanPSMT"/>
+          <w:sz w:val="18"/>
+          <w:szCs w:val="18"/>
+          <w:lang w:val="de-AT"/>
+        </w:rPr>
+        <w:t>Creating DEV structure: OK</w:t>
+      </w:r>
+    </w:p>
+    <w:p>
+      <w:pPr>
+        <w:autoSpaceDE w:val="0"/>
+        <w:autoSpaceDN w:val="0"/>
+        <w:adjustRightInd w:val="0"/>
+        <w:rPr>
+          <w:rFonts w:ascii="TimesNewRomanPSMT" w:hAnsi="TimesNewRomanPSMT" w:cs="TimesNewRomanPSMT"/>
+          <w:sz w:val="18"/>
+          <w:szCs w:val="18"/>
+          <w:lang w:val="de-AT"/>
+        </w:rPr>
+      </w:pPr>
+      <w:r>
+        <w:rPr>
+          <w:rFonts w:ascii="TimesNewRomanPSMT" w:hAnsi="TimesNewRomanPSMT" w:cs="TimesNewRomanPSMT"/>
+          <w:sz w:val="18"/>
+          <w:szCs w:val="18"/>
+          <w:lang w:val="de-AT"/>
+        </w:rPr>
+        <w:t>Starting APACHE: OK</w:t>
+      </w:r>
+    </w:p>
+    <w:p>
+      <w:pPr>
+        <w:pBdr>
+          <w:bottom w:val="single" w:sz="6" w:space="1" w:color="auto"/>
+        </w:pBdr>
+        <w:autoSpaceDE w:val="0"/>
+        <w:autoSpaceDN w:val="0"/>
+        <w:adjustRightInd w:val="0"/>
+        <w:rPr>
+          <w:rFonts w:ascii="TimesNewRomanPSMT" w:hAnsi="TimesNewRomanPSMT" w:cs="TimesNewRomanPSMT"/>
+          <w:sz w:val="18"/>
+          <w:szCs w:val="18"/>
+          <w:lang w:val="de-AT"/>
+        </w:rPr>
+      </w:pPr>
+      <w:r>
+        <w:rPr>
+          <w:rFonts w:ascii="TimesNewRomanPSMT" w:hAnsi="TimesNewRomanPSMT" w:cs="TimesNewRomanPSMT"/>
+          <w:sz w:val="18"/>
+          <w:szCs w:val="18"/>
+          <w:lang w:val="de-AT"/>
+        </w:rPr>
+        <w:t>Starting MYSQL: OK</w:t>
+      </w:r>
+    </w:p>
+    <w:p>
+      <w:pPr>
+        <w:rPr>
+          <w:lang w:val="de-AT"/>
+        </w:rPr>
+      </w:pPr>
+      <w:r>
+        <w:rPr>
+          <w:lang w:val="de-AT"/>
+        </w:rPr>
+        <w:t>Um ButterFly auf Client Systemen verwenden zu können müssen die 2 Domains des Servers in die Hosts Datei reingeschrieben werden. Diese 2 Domains lauten:</w:t>
+      </w:r>
+    </w:p>
+    <w:p>
+      <w:pPr>
+        <w:pStyle w:val="ListParagraph"/>
+        <w:numPr>
+          <w:ilvl w:val="0"/>
+          <w:numId w:val="18"/>
+        </w:numPr>
+        <w:autoSpaceDE w:val="0"/>
+        <w:autoSpaceDN w:val="0"/>
+        <w:adjustRightInd w:val="0"/>
+        <w:rPr>
+          <w:rFonts w:cs="TimesNewRomanPSMT"/>
+          <w:lang w:val="de-AT"/>
+        </w:rPr>
+      </w:pPr>
+      <w:r>
+        <w:rPr>
+          <w:rFonts w:cs="TimesNewRomanPSMT"/>
+          <w:lang w:val="de-AT"/>
+        </w:rPr>
+        <w:t>&lt;your server IP&gt; insecure.butterfly.prv</w:t>
+      </w:r>
+    </w:p>
+    <w:p>
+      <w:pPr>
+        <w:pStyle w:val="ListParagraph"/>
+        <w:numPr>
+          <w:ilvl w:val="0"/>
+          <w:numId w:val="18"/>
+        </w:numPr>
+      </w:pPr>
+      <w:r>
+        <w:rPr>
+          <w:rFonts w:cs="TimesNewRomanPSMT"/>
+        </w:rPr>
+        <w:t>&lt;your server IP&gt; secure.butterfly.prv</w:t>
+      </w:r>
+    </w:p>
+    <w:p>
+      <w:pPr>
+        <w:pStyle w:val="Heading3"/>
+        <w:rPr>
+          <w:lang w:val="de-AT"/>
+        </w:rPr>
+      </w:pPr>
+      <w:r>
+        <w:rPr>
+          <w:lang w:val="de-AT"/>
+        </w:rPr>
+        <w:t>Komponenten</w:t>
+      </w:r>
+    </w:p>
+    <w:p>
+      <w:pPr>
+        <w:rPr>
+          <w:lang w:val="de-AT"/>
+        </w:rPr>
+      </w:pPr>
+      <w:r>
+        <w:rPr>
+          <w:lang w:val="de-AT"/>
+        </w:rPr>
+        <w:t>ButterFly wird komplett abgeschottet vom Hauptsystem installiert. Es ist eine chrooted Umgebung. Das heißt, dass der root Ordner des Server</w:t>
+      </w:r>
+      <w:r>
+        <w:rPr>
+          <w:lang w:val="de-AT"/>
+        </w:rPr>
+        <w:t>s</w:t>
+      </w:r>
+      <w:r>
+        <w:rPr>
+          <w:lang w:val="de-AT"/>
+        </w:rPr>
+        <w:t xml:space="preserve"> auf den des ButterFly Ordners geändert wird. ButterFly liefert sämtliche Komponenten mit, die für Webentwicklung/Tes</w:t>
+      </w:r>
+      <w:r>
+        <w:rPr>
+          <w:lang w:val="de-AT"/>
+        </w:rPr>
+        <w:t>ts verwendet werden. Es wird Apache, MySQL</w:t>
+      </w:r>
+      <w:r>
+        <w:rPr>
+          <w:lang w:val="de-AT"/>
+        </w:rPr>
+        <w:t xml:space="preserve"> und </w:t>
+      </w:r>
+      <w:r>
+        <w:rPr>
+          <w:rFonts w:cs="TimesNewRomanPSMT"/>
+          <w:lang w:val="de-AT"/>
+        </w:rPr>
+        <w:t xml:space="preserve">PHP 5.2.5 </w:t>
+      </w:r>
+      <w:r>
+        <w:rPr>
+          <w:rFonts w:cs="TimesNewRomanPSMT"/>
+          <w:lang w:val="de-AT"/>
+        </w:rPr>
+        <w:t>mit</w:t>
+      </w:r>
+      <w:r>
+        <w:rPr>
+          <w:rFonts w:cs="TimesNewRomanPSMT"/>
+          <w:lang w:val="de-AT"/>
+        </w:rPr>
+        <w:t xml:space="preserve"> Suhosin Patch (secure), 5.1.1 (insecure)</w:t>
+      </w:r>
+      <w:r>
+        <w:rPr>
+          <w:rFonts w:ascii="TimesNewRomanPSMT" w:hAnsi="TimesNewRomanPSMT" w:cs="TimesNewRomanPSMT"/>
+          <w:sz w:val="22"/>
+          <w:szCs w:val="22"/>
+          <w:lang w:val="de-AT"/>
+        </w:rPr>
+        <w:t xml:space="preserve"> </w:t>
+      </w:r>
+      <w:r>
+        <w:rPr>
+          <w:lang w:val="de-AT"/>
+        </w:rPr>
+        <w:t>im Packet mitgeliefert. Es ist daher keine extra Installation durchzuführen.</w:t>
+      </w:r>
+    </w:p>
+    <w:p>
+      <w:pPr>
+        <w:rPr>
+          <w:lang w:val="de-AT"/>
+        </w:rPr>
+      </w:pPr>
+    </w:p>
+    <w:p>
+      <w:pPr>
+        <w:rPr>
+          <w:lang w:val="de-AT"/>
+        </w:rPr>
+      </w:pPr>
+      <w:r>
+        <w:rPr>
+          <w:lang w:val="de-AT"/>
+        </w:rPr>
+        <w:t xml:space="preserve">ButterFly wurde auf einem Ubuntu Server aufgesetzt. Leider gab es bei der Installation massive Probleme mit dem MySQL deamon. Dieser wollte nicht starten. Wie schon im Kapitel Installation erwähnt ist ButterFly auch nicht unter Ubuntu getestet. </w:t>
+      </w:r>
+    </w:p>
+    <w:p>
+      <w:pPr>
+        <w:rPr>
+          <w:lang w:val="de-AT"/>
+        </w:rPr>
+      </w:pPr>
+      <w:r>
+        <w:rPr>
+          <w:lang w:val="de-AT"/>
+        </w:rPr>
+        <w:t>Ein Versuch in einer Debian VM auf einem lokalen Rechner war jedoch erfolgreich.</w:t>
+      </w:r>
+    </w:p>
+    <w:p>
+      <w:pPr>
+        <w:rPr>
+          <w:lang w:val="de-AT"/>
+        </w:rPr>
+      </w:pPr>
+    </w:p>
+    <w:p>
+      <w:pPr>
+        <w:pStyle w:val="Heading3"/>
+        <w:rPr>
+          <w:lang w:val="de-AT"/>
+        </w:rPr>
+      </w:pPr>
+      <w:r>
+        <w:rPr>
+          <w:lang w:val="de-AT"/>
+        </w:rPr>
+        <w:t>Verwendung</w:t>
+      </w:r>
+    </w:p>
+    <w:p>
+      <w:pPr>
+        <w:rPr>
+          <w:lang w:val="de-AT"/>
+        </w:rPr>
+      </w:pPr>
+      <w:r>
+        <w:rPr>
+          <w:lang w:val="de-AT"/>
+        </w:rPr>
+        <w:t>ButterFly bietet zum Testen 2 User Levels. Es wird eine Bestellumgebung eines Webshops simuliert. Bestellungen können aufgegeben, verschickt oder akzeptiert werden. Es gibt eine Test Website für einen Fileupload und es wird auch eine AJAX Kommunikation simuliert.</w:t>
+      </w:r>
+    </w:p>
+    <w:p>
+      <w:pPr>
+        <w:rPr>
+          <w:lang w:val="de-AT"/>
+        </w:rPr>
+      </w:pPr>
+      <w:r>
+        <w:rPr>
+          <w:lang w:val="de-AT"/>
+        </w:rPr>
+        <w:t xml:space="preserve">Es gibt zwei Modi zum Testen. Eine unsicher und eine sichere Domäne. Bei der unsicheren Domäne werden absichtlich Fehler eingebaut, die unter den OWASP Top 10 zu finden sind. </w:t>
+      </w:r>
+    </w:p>
+    <w:p>
+      <w:pPr>
+        <w:rPr>
+          <w:lang w:val="de-AT"/>
+        </w:rPr>
+      </w:pPr>
+    </w:p>
+    <w:p>
+      <w:pPr>
+        <w:pStyle w:val="Heading3"/>
+        <w:rPr>
+          <w:lang w:val="de-AT"/>
+        </w:rPr>
+      </w:pPr>
+      <w:r>
+        <w:rPr>
+          <w:lang w:val="de-AT"/>
+        </w:rPr>
+        <w:t>Sicherheitslücken</w:t>
+      </w:r>
+    </w:p>
+    <w:p>
+      <w:pPr>
+        <w:rPr>
+          <w:lang w:val="de-AT"/>
+        </w:rPr>
+      </w:pPr>
+      <w:bookmarkStart w:id="0" w:name="_GoBack"/>
+      <w:bookmarkEnd w:id="0"/>
+    </w:p>
+    <w:p>
+      <w:pPr>
+        <w:pStyle w:val="Heading2"/>
         <w:rPr>
           <w:lang w:val="de-AT"/>
         </w:rPr>
@@ -53,7 +951,7 @@
     </w:p>
     <w:p>
       <w:pPr>
-        <w:pStyle w:val="berschrift3"/>
+        <w:pStyle w:val="Heading3"/>
         <w:rPr>
           <w:lang w:val="de-AT"/>
         </w:rPr>
@@ -102,7 +1000,7 @@
     </w:p>
     <w:p>
       <w:pPr>
-        <w:pStyle w:val="Listenabsatz"/>
+        <w:pStyle w:val="ListParagraph"/>
         <w:numPr>
           <w:ilvl w:val="0"/>
           <w:numId w:val="1"/>
@@ -120,7 +1018,7 @@
     </w:p>
     <w:p>
       <w:pPr>
-        <w:pStyle w:val="Listenabsatz"/>
+        <w:pStyle w:val="ListParagraph"/>
         <w:numPr>
           <w:ilvl w:val="0"/>
           <w:numId w:val="1"/>
@@ -138,7 +1036,7 @@
     </w:p>
     <w:p>
       <w:pPr>
-        <w:pStyle w:val="Listenabsatz"/>
+        <w:pStyle w:val="ListParagraph"/>
         <w:numPr>
           <w:ilvl w:val="0"/>
           <w:numId w:val="1"/>
@@ -156,7 +1054,7 @@
     </w:p>
     <w:p>
       <w:pPr>
-        <w:pStyle w:val="Listenabsatz"/>
+        <w:pStyle w:val="ListParagraph"/>
         <w:numPr>
           <w:ilvl w:val="0"/>
           <w:numId w:val="1"/>
@@ -557,7 +1455,7 @@
     </w:p>
     <w:p>
       <w:pPr>
-        <w:pStyle w:val="berschrift3"/>
+        <w:pStyle w:val="Heading3"/>
         <w:rPr>
           <w:lang w:val="de-AT"/>
         </w:rPr>
@@ -654,7 +1552,7 @@
     </w:p>
     <w:p>
       <w:pPr>
-        <w:pStyle w:val="Beschriftung"/>
+        <w:pStyle w:val="Caption"/>
         <w:jc w:val="center"/>
         <w:rPr>
           <w:lang w:val="de-AT"/>
@@ -730,7 +1628,7 @@
     </w:p>
     <w:p>
       <w:pPr>
-        <w:pStyle w:val="Listenabsatz"/>
+        <w:pStyle w:val="ListParagraph"/>
         <w:numPr>
           <w:ilvl w:val="0"/>
           <w:numId w:val="2"/>
@@ -748,7 +1646,7 @@
     </w:p>
     <w:p>
       <w:pPr>
-        <w:pStyle w:val="Listenabsatz"/>
+        <w:pStyle w:val="ListParagraph"/>
         <w:ind w:left="1440"/>
         <w:rPr>
           <w:lang w:val="de-AT"/>
@@ -763,7 +1661,7 @@
     </w:p>
     <w:p>
       <w:pPr>
-        <w:pStyle w:val="Listenabsatz"/>
+        <w:pStyle w:val="ListParagraph"/>
         <w:numPr>
           <w:ilvl w:val="0"/>
           <w:numId w:val="2"/>
@@ -801,7 +1699,7 @@
     </w:p>
     <w:p>
       <w:pPr>
-        <w:pStyle w:val="berschrift3"/>
+        <w:pStyle w:val="Heading3"/>
         <w:rPr>
           <w:lang w:val="de-AT"/>
         </w:rPr>
@@ -879,7 +1777,7 @@
         <mc:AlternateContent>
           <mc:Choice Requires="wps">
             <w:drawing>
-              <wp:anchor distT="0" distB="0" distL="114300" distR="114300" simplePos="0" relativeHeight="251659264" behindDoc="0" locked="0" layoutInCell="1" allowOverlap="1" wp14:anchorId="69A05C95" wp14:editId="014C812C">
+              <wp:anchor distT="0" distB="0" distL="114300" distR="114300" simplePos="0" relativeHeight="251658752" behindDoc="0" locked="0" layoutInCell="1" allowOverlap="1" wp14:anchorId="69A05C95" wp14:editId="014C812C">
                 <wp:simplePos x="0" y="0"/>
                 <wp:positionH relativeFrom="column">
                   <wp:posOffset>1174750</wp:posOffset>
@@ -945,7 +1843,7 @@
           </mc:Choice>
           <mc:Fallback>
             <w:pict>
-              <v:rect id="Rechteck 3" o:spid="_x0000_s1026" style="position:absolute;margin-left:92.5pt;margin-top:60.05pt;width:87.75pt;height:44.2pt;z-index:251659264;visibility:visible;mso-wrap-style:square;mso-width-percent:0;mso-height-percent:0;mso-wrap-distance-left:9pt;mso-wrap-distance-top:0;mso-wrap-distance-right:9pt;mso-wrap-distance-bottom:0;mso-position-horizontal:absolute;mso-position-horizontal-relative:text;mso-position-vertical:absolute;mso-position-vertical-relative:text;mso-width-percent:0;mso-height-percent:0;mso-width-relative:margin;mso-height-relative:margin;v-text-anchor:middle" o:gfxdata="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" filled="f" strokecolor="red" strokeweight="1.25pt">
+              <v:rect w14:anchorId="5F74D244" id="Rechteck 3" o:spid="_x0000_s1026" style="position:absolute;margin-left:92.5pt;margin-top:60.05pt;width:87.75pt;height:44.2pt;z-index:251658752;visibility:visible;mso-wrap-style:square;mso-width-percent:0;mso-height-percent:0;mso-wrap-distance-left:9pt;mso-wrap-distance-top:0;mso-wrap-distance-right:9pt;mso-wrap-distance-bottom:0;mso-position-horizontal:absolute;mso-position-horizontal-relative:text;mso-position-vertical:absolute;mso-position-vertical-relative:text;mso-width-percent:0;mso-height-percent:0;mso-width-relative:margin;mso-height-relative:margin;v-text-anchor:middle" o:gfxdata="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" filled="f" strokecolor="red" strokeweight="1.25pt">
                 <v:shadow on="t" color="black" opacity="22937f" origin=",.5" offset="0,.63889mm"/>
               </v:rect>
             </w:pict>
@@ -996,7 +1894,7 @@
     </w:p>
     <w:p>
       <w:pPr>
-        <w:pStyle w:val="Beschriftung"/>
+        <w:pStyle w:val="Caption"/>
         <w:jc w:val="center"/>
         <w:rPr>
           <w:lang w:val="de-AT"/>
@@ -1057,7 +1955,6 @@
         <w:rPr>
           <w:lang w:val="de-AT"/>
         </w:rPr>
-        <w:lastRenderedPageBreak/>
         <w:t>Unter Bugs können die gewünschten Sicherheitslücken ausgewählt werden und anschließend durch klicken des Buttons „Hack“ getestet werden.</w:t>
       </w:r>
       <w:r>
@@ -1119,7 +2016,7 @@
     </w:p>
     <w:p>
       <w:pPr>
-        <w:pStyle w:val="Beschriftung"/>
+        <w:pStyle w:val="Caption"/>
         <w:jc w:val="center"/>
         <w:rPr>
           <w:lang w:val="de-AT"/>
@@ -1241,7 +2138,7 @@
     </w:p>
     <w:p>
       <w:pPr>
-        <w:pStyle w:val="Beschriftung"/>
+        <w:pStyle w:val="Caption"/>
         <w:jc w:val="center"/>
         <w:rPr>
           <w:lang w:val="de-AT"/>
@@ -1369,7 +2266,7 @@
     </w:p>
     <w:p>
       <w:pPr>
-        <w:pStyle w:val="Beschriftung"/>
+        <w:pStyle w:val="Caption"/>
         <w:jc w:val="center"/>
         <w:rPr>
           <w:lang w:val="de-AT"/>
@@ -1421,7 +2318,7 @@
     </w:p>
     <w:p>
       <w:pPr>
-        <w:pStyle w:val="berschrift3"/>
+        <w:pStyle w:val="Heading3"/>
         <w:rPr>
           <w:lang w:val="de-AT"/>
         </w:rPr>
@@ -1435,7 +2332,7 @@
     </w:p>
     <w:p>
       <w:pPr>
-        <w:pStyle w:val="Listenabsatz"/>
+        <w:pStyle w:val="ListParagraph"/>
         <w:numPr>
           <w:ilvl w:val="0"/>
           <w:numId w:val="3"/>
@@ -1453,7 +2350,7 @@
     </w:p>
     <w:p>
       <w:pPr>
-        <w:pStyle w:val="Listenabsatz"/>
+        <w:pStyle w:val="ListParagraph"/>
         <w:numPr>
           <w:ilvl w:val="0"/>
           <w:numId w:val="3"/>
@@ -1471,7 +2368,7 @@
     </w:p>
     <w:p>
       <w:pPr>
-        <w:pStyle w:val="Listenabsatz"/>
+        <w:pStyle w:val="ListParagraph"/>
         <w:numPr>
           <w:ilvl w:val="0"/>
           <w:numId w:val="3"/>
@@ -1489,7 +2386,7 @@
     </w:p>
     <w:p>
       <w:pPr>
-        <w:pStyle w:val="Listenabsatz"/>
+        <w:pStyle w:val="ListParagraph"/>
         <w:numPr>
           <w:ilvl w:val="0"/>
           <w:numId w:val="3"/>
@@ -1507,7 +2404,7 @@
     </w:p>
     <w:p>
       <w:pPr>
-        <w:pStyle w:val="Listenabsatz"/>
+        <w:pStyle w:val="ListParagraph"/>
         <w:numPr>
           <w:ilvl w:val="0"/>
           <w:numId w:val="3"/>
@@ -1525,7 +2422,7 @@
     </w:p>
     <w:p>
       <w:pPr>
-        <w:pStyle w:val="Listenabsatz"/>
+        <w:pStyle w:val="ListParagraph"/>
         <w:numPr>
           <w:ilvl w:val="0"/>
           <w:numId w:val="3"/>
@@ -1543,7 +2440,7 @@
     </w:p>
     <w:p>
       <w:pPr>
-        <w:pStyle w:val="Listenabsatz"/>
+        <w:pStyle w:val="ListParagraph"/>
         <w:numPr>
           <w:ilvl w:val="0"/>
           <w:numId w:val="3"/>
@@ -1561,7 +2458,7 @@
     </w:p>
     <w:p>
       <w:pPr>
-        <w:pStyle w:val="Listenabsatz"/>
+        <w:pStyle w:val="ListParagraph"/>
         <w:numPr>
           <w:ilvl w:val="0"/>
           <w:numId w:val="3"/>
@@ -1579,7 +2476,7 @@
     </w:p>
     <w:p>
       <w:pPr>
-        <w:pStyle w:val="Listenabsatz"/>
+        <w:pStyle w:val="ListParagraph"/>
         <w:numPr>
           <w:ilvl w:val="0"/>
           <w:numId w:val="3"/>
@@ -1597,7 +2494,7 @@
     </w:p>
     <w:p>
       <w:pPr>
-        <w:pStyle w:val="Listenabsatz"/>
+        <w:pStyle w:val="ListParagraph"/>
         <w:numPr>
           <w:ilvl w:val="0"/>
           <w:numId w:val="3"/>
@@ -1615,7 +2512,7 @@
     </w:p>
     <w:p>
       <w:pPr>
-        <w:pStyle w:val="Listenabsatz"/>
+        <w:pStyle w:val="ListParagraph"/>
         <w:numPr>
           <w:ilvl w:val="0"/>
           <w:numId w:val="3"/>
@@ -1633,7 +2530,7 @@
     </w:p>
     <w:p>
       <w:pPr>
-        <w:pStyle w:val="Listenabsatz"/>
+        <w:pStyle w:val="ListParagraph"/>
         <w:numPr>
           <w:ilvl w:val="0"/>
           <w:numId w:val="3"/>
@@ -1646,13 +2543,12 @@
         <w:rPr>
           <w:lang w:val="de-AT"/>
         </w:rPr>
-        <w:lastRenderedPageBreak/>
         <w:t>SQL Injection (Search/POST)</w:t>
       </w:r>
     </w:p>
     <w:p>
       <w:pPr>
-        <w:pStyle w:val="Listenabsatz"/>
+        <w:pStyle w:val="ListParagraph"/>
         <w:numPr>
           <w:ilvl w:val="0"/>
           <w:numId w:val="4"/>
@@ -1670,7 +2566,7 @@
     </w:p>
     <w:p>
       <w:pPr>
-        <w:pStyle w:val="Listenabsatz"/>
+        <w:pStyle w:val="ListParagraph"/>
         <w:numPr>
           <w:ilvl w:val="0"/>
           <w:numId w:val="4"/>
@@ -1688,7 +2584,7 @@
     </w:p>
     <w:p>
       <w:pPr>
-        <w:pStyle w:val="Listenabsatz"/>
+        <w:pStyle w:val="ListParagraph"/>
         <w:numPr>
           <w:ilvl w:val="0"/>
           <w:numId w:val="4"/>
@@ -1706,7 +2602,7 @@
     </w:p>
     <w:p>
       <w:pPr>
-        <w:pStyle w:val="Listenabsatz"/>
+        <w:pStyle w:val="ListParagraph"/>
         <w:numPr>
           <w:ilvl w:val="0"/>
           <w:numId w:val="4"/>
@@ -1724,7 +2620,7 @@
     </w:p>
     <w:p>
       <w:pPr>
-        <w:pStyle w:val="Listenabsatz"/>
+        <w:pStyle w:val="ListParagraph"/>
         <w:numPr>
           <w:ilvl w:val="0"/>
           <w:numId w:val="4"/>
@@ -1742,7 +2638,7 @@
     </w:p>
     <w:p>
       <w:pPr>
-        <w:pStyle w:val="Listenabsatz"/>
+        <w:pStyle w:val="ListParagraph"/>
         <w:numPr>
           <w:ilvl w:val="0"/>
           <w:numId w:val="4"/>
@@ -1760,7 +2656,7 @@
     </w:p>
     <w:p>
       <w:pPr>
-        <w:pStyle w:val="Listenabsatz"/>
+        <w:pStyle w:val="ListParagraph"/>
         <w:numPr>
           <w:ilvl w:val="0"/>
           <w:numId w:val="4"/>
@@ -1778,7 +2674,7 @@
     </w:p>
     <w:p>
       <w:pPr>
-        <w:pStyle w:val="Listenabsatz"/>
+        <w:pStyle w:val="ListParagraph"/>
         <w:numPr>
           <w:ilvl w:val="0"/>
           <w:numId w:val="4"/>
@@ -1796,7 +2692,7 @@
     </w:p>
     <w:p>
       <w:pPr>
-        <w:pStyle w:val="Listenabsatz"/>
+        <w:pStyle w:val="ListParagraph"/>
         <w:numPr>
           <w:ilvl w:val="0"/>
           <w:numId w:val="4"/>
@@ -1836,7 +2732,7 @@
     </w:p>
     <w:p>
       <w:pPr>
-        <w:pStyle w:val="Listenabsatz"/>
+        <w:pStyle w:val="ListParagraph"/>
         <w:numPr>
           <w:ilvl w:val="0"/>
           <w:numId w:val="5"/>
@@ -1854,7 +2750,7 @@
     </w:p>
     <w:p>
       <w:pPr>
-        <w:pStyle w:val="Listenabsatz"/>
+        <w:pStyle w:val="ListParagraph"/>
         <w:numPr>
           <w:ilvl w:val="0"/>
           <w:numId w:val="5"/>
@@ -1872,7 +2768,7 @@
     </w:p>
     <w:p>
       <w:pPr>
-        <w:pStyle w:val="Listenabsatz"/>
+        <w:pStyle w:val="ListParagraph"/>
         <w:numPr>
           <w:ilvl w:val="0"/>
           <w:numId w:val="5"/>
@@ -1890,7 +2786,7 @@
     </w:p>
     <w:p>
       <w:pPr>
-        <w:pStyle w:val="Listenabsatz"/>
+        <w:pStyle w:val="ListParagraph"/>
         <w:numPr>
           <w:ilvl w:val="0"/>
           <w:numId w:val="5"/>
@@ -1908,7 +2804,7 @@
     </w:p>
     <w:p>
       <w:pPr>
-        <w:pStyle w:val="Listenabsatz"/>
+        <w:pStyle w:val="ListParagraph"/>
         <w:numPr>
           <w:ilvl w:val="0"/>
           <w:numId w:val="5"/>
@@ -1926,7 +2822,7 @@
     </w:p>
     <w:p>
       <w:pPr>
-        <w:pStyle w:val="Listenabsatz"/>
+        <w:pStyle w:val="ListParagraph"/>
         <w:numPr>
           <w:ilvl w:val="0"/>
           <w:numId w:val="5"/>
@@ -1944,7 +2840,7 @@
     </w:p>
     <w:p>
       <w:pPr>
-        <w:pStyle w:val="Listenabsatz"/>
+        <w:pStyle w:val="ListParagraph"/>
         <w:numPr>
           <w:ilvl w:val="0"/>
           <w:numId w:val="5"/>
@@ -1962,7 +2858,7 @@
     </w:p>
     <w:p>
       <w:pPr>
-        <w:pStyle w:val="Listenabsatz"/>
+        <w:pStyle w:val="ListParagraph"/>
         <w:numPr>
           <w:ilvl w:val="0"/>
           <w:numId w:val="5"/>
@@ -1980,7 +2876,7 @@
     </w:p>
     <w:p>
       <w:pPr>
-        <w:pStyle w:val="Listenabsatz"/>
+        <w:pStyle w:val="ListParagraph"/>
         <w:numPr>
           <w:ilvl w:val="0"/>
           <w:numId w:val="5"/>
@@ -1998,7 +2894,7 @@
     </w:p>
     <w:p>
       <w:pPr>
-        <w:pStyle w:val="Listenabsatz"/>
+        <w:pStyle w:val="ListParagraph"/>
         <w:numPr>
           <w:ilvl w:val="0"/>
           <w:numId w:val="5"/>
@@ -2038,7 +2934,7 @@
     </w:p>
     <w:p>
       <w:pPr>
-        <w:pStyle w:val="Listenabsatz"/>
+        <w:pStyle w:val="ListParagraph"/>
         <w:numPr>
           <w:ilvl w:val="0"/>
           <w:numId w:val="6"/>
@@ -2056,7 +2952,7 @@
     </w:p>
     <w:p>
       <w:pPr>
-        <w:pStyle w:val="Listenabsatz"/>
+        <w:pStyle w:val="ListParagraph"/>
         <w:numPr>
           <w:ilvl w:val="0"/>
           <w:numId w:val="6"/>
@@ -2074,7 +2970,7 @@
     </w:p>
     <w:p>
       <w:pPr>
-        <w:pStyle w:val="Listenabsatz"/>
+        <w:pStyle w:val="ListParagraph"/>
         <w:numPr>
           <w:ilvl w:val="0"/>
           <w:numId w:val="6"/>
@@ -2092,7 +2988,7 @@
     </w:p>
     <w:p>
       <w:pPr>
-        <w:pStyle w:val="Listenabsatz"/>
+        <w:pStyle w:val="ListParagraph"/>
         <w:numPr>
           <w:ilvl w:val="0"/>
           <w:numId w:val="6"/>
@@ -2110,7 +3006,7 @@
     </w:p>
     <w:p>
       <w:pPr>
-        <w:pStyle w:val="Listenabsatz"/>
+        <w:pStyle w:val="ListParagraph"/>
         <w:numPr>
           <w:ilvl w:val="0"/>
           <w:numId w:val="6"/>
@@ -2128,7 +3024,7 @@
     </w:p>
     <w:p>
       <w:pPr>
-        <w:pStyle w:val="Listenabsatz"/>
+        <w:pStyle w:val="ListParagraph"/>
         <w:numPr>
           <w:ilvl w:val="0"/>
           <w:numId w:val="6"/>
@@ -2146,7 +3042,7 @@
     </w:p>
     <w:p>
       <w:pPr>
-        <w:pStyle w:val="Listenabsatz"/>
+        <w:pStyle w:val="ListParagraph"/>
         <w:numPr>
           <w:ilvl w:val="0"/>
           <w:numId w:val="6"/>
@@ -2164,7 +3060,7 @@
     </w:p>
     <w:p>
       <w:pPr>
-        <w:pStyle w:val="Listenabsatz"/>
+        <w:pStyle w:val="ListParagraph"/>
         <w:numPr>
           <w:ilvl w:val="0"/>
           <w:numId w:val="6"/>
@@ -2182,7 +3078,7 @@
     </w:p>
     <w:p>
       <w:pPr>
-        <w:pStyle w:val="Listenabsatz"/>
+        <w:pStyle w:val="ListParagraph"/>
         <w:numPr>
           <w:ilvl w:val="0"/>
           <w:numId w:val="6"/>
@@ -2200,7 +3096,7 @@
     </w:p>
     <w:p>
       <w:pPr>
-        <w:pStyle w:val="Listenabsatz"/>
+        <w:pStyle w:val="ListParagraph"/>
         <w:numPr>
           <w:ilvl w:val="0"/>
           <w:numId w:val="6"/>
@@ -2218,7 +3114,7 @@
     </w:p>
     <w:p>
       <w:pPr>
-        <w:pStyle w:val="Listenabsatz"/>
+        <w:pStyle w:val="ListParagraph"/>
         <w:numPr>
           <w:ilvl w:val="0"/>
           <w:numId w:val="6"/>
@@ -2236,7 +3132,7 @@
     </w:p>
     <w:p>
       <w:pPr>
-        <w:pStyle w:val="Listenabsatz"/>
+        <w:pStyle w:val="ListParagraph"/>
         <w:numPr>
           <w:ilvl w:val="0"/>
           <w:numId w:val="6"/>
@@ -2254,7 +3150,7 @@
     </w:p>
     <w:p>
       <w:pPr>
-        <w:pStyle w:val="Listenabsatz"/>
+        <w:pStyle w:val="ListParagraph"/>
         <w:numPr>
           <w:ilvl w:val="0"/>
           <w:numId w:val="6"/>
@@ -2272,7 +3168,7 @@
     </w:p>
     <w:p>
       <w:pPr>
-        <w:pStyle w:val="Listenabsatz"/>
+        <w:pStyle w:val="ListParagraph"/>
         <w:numPr>
           <w:ilvl w:val="0"/>
           <w:numId w:val="6"/>
@@ -2290,7 +3186,7 @@
     </w:p>
     <w:p>
       <w:pPr>
-        <w:pStyle w:val="Listenabsatz"/>
+        <w:pStyle w:val="ListParagraph"/>
         <w:numPr>
           <w:ilvl w:val="0"/>
           <w:numId w:val="6"/>
@@ -2330,7 +3226,7 @@
     </w:p>
     <w:p>
       <w:pPr>
-        <w:pStyle w:val="Listenabsatz"/>
+        <w:pStyle w:val="ListParagraph"/>
         <w:numPr>
           <w:ilvl w:val="0"/>
           <w:numId w:val="7"/>
@@ -2348,7 +3244,7 @@
     </w:p>
     <w:p>
       <w:pPr>
-        <w:pStyle w:val="Listenabsatz"/>
+        <w:pStyle w:val="ListParagraph"/>
         <w:numPr>
           <w:ilvl w:val="0"/>
           <w:numId w:val="7"/>
@@ -2366,7 +3262,7 @@
     </w:p>
     <w:p>
       <w:pPr>
-        <w:pStyle w:val="Listenabsatz"/>
+        <w:pStyle w:val="ListParagraph"/>
         <w:numPr>
           <w:ilvl w:val="0"/>
           <w:numId w:val="7"/>
@@ -2406,7 +3302,7 @@
     </w:p>
     <w:p>
       <w:pPr>
-        <w:pStyle w:val="Listenabsatz"/>
+        <w:pStyle w:val="ListParagraph"/>
         <w:numPr>
           <w:ilvl w:val="0"/>
           <w:numId w:val="8"/>
@@ -2424,7 +3320,7 @@
     </w:p>
     <w:p>
       <w:pPr>
-        <w:pStyle w:val="Listenabsatz"/>
+        <w:pStyle w:val="ListParagraph"/>
         <w:numPr>
           <w:ilvl w:val="0"/>
           <w:numId w:val="8"/>
@@ -2437,13 +3333,12 @@
         <w:rPr>
           <w:lang w:val="de-AT"/>
         </w:rPr>
-        <w:lastRenderedPageBreak/>
         <w:t>Cross-Domain Policy File (Flash)</w:t>
       </w:r>
     </w:p>
     <w:p>
       <w:pPr>
-        <w:pStyle w:val="Listenabsatz"/>
+        <w:pStyle w:val="ListParagraph"/>
         <w:numPr>
           <w:ilvl w:val="0"/>
           <w:numId w:val="8"/>
@@ -2461,7 +3356,7 @@
     </w:p>
     <w:p>
       <w:pPr>
-        <w:pStyle w:val="Listenabsatz"/>
+        <w:pStyle w:val="ListParagraph"/>
         <w:numPr>
           <w:ilvl w:val="0"/>
           <w:numId w:val="8"/>
@@ -2479,7 +3374,7 @@
     </w:p>
     <w:p>
       <w:pPr>
-        <w:pStyle w:val="Listenabsatz"/>
+        <w:pStyle w:val="ListParagraph"/>
         <w:numPr>
           <w:ilvl w:val="0"/>
           <w:numId w:val="8"/>
@@ -2497,7 +3392,7 @@
     </w:p>
     <w:p>
       <w:pPr>
-        <w:pStyle w:val="Listenabsatz"/>
+        <w:pStyle w:val="ListParagraph"/>
         <w:numPr>
           <w:ilvl w:val="0"/>
           <w:numId w:val="8"/>
@@ -2515,7 +3410,7 @@
     </w:p>
     <w:p>
       <w:pPr>
-        <w:pStyle w:val="Listenabsatz"/>
+        <w:pStyle w:val="ListParagraph"/>
         <w:numPr>
           <w:ilvl w:val="0"/>
           <w:numId w:val="8"/>
@@ -2533,7 +3428,7 @@
     </w:p>
     <w:p>
       <w:pPr>
-        <w:pStyle w:val="Listenabsatz"/>
+        <w:pStyle w:val="ListParagraph"/>
         <w:numPr>
           <w:ilvl w:val="0"/>
           <w:numId w:val="8"/>
@@ -2551,7 +3446,7 @@
     </w:p>
     <w:p>
       <w:pPr>
-        <w:pStyle w:val="Listenabsatz"/>
+        <w:pStyle w:val="ListParagraph"/>
         <w:numPr>
           <w:ilvl w:val="0"/>
           <w:numId w:val="8"/>
@@ -2569,7 +3464,7 @@
     </w:p>
     <w:p>
       <w:pPr>
-        <w:pStyle w:val="Listenabsatz"/>
+        <w:pStyle w:val="ListParagraph"/>
         <w:numPr>
           <w:ilvl w:val="0"/>
           <w:numId w:val="8"/>
@@ -2587,7 +3482,7 @@
     </w:p>
     <w:p>
       <w:pPr>
-        <w:pStyle w:val="Listenabsatz"/>
+        <w:pStyle w:val="ListParagraph"/>
         <w:numPr>
           <w:ilvl w:val="0"/>
           <w:numId w:val="8"/>
@@ -2605,7 +3500,7 @@
     </w:p>
     <w:p>
       <w:pPr>
-        <w:pStyle w:val="Listenabsatz"/>
+        <w:pStyle w:val="ListParagraph"/>
         <w:numPr>
           <w:ilvl w:val="0"/>
           <w:numId w:val="8"/>
@@ -2623,7 +3518,7 @@
     </w:p>
     <w:p>
       <w:pPr>
-        <w:pStyle w:val="Listenabsatz"/>
+        <w:pStyle w:val="ListParagraph"/>
         <w:numPr>
           <w:ilvl w:val="0"/>
           <w:numId w:val="8"/>
@@ -2663,7 +3558,7 @@
     </w:p>
     <w:p>
       <w:pPr>
-        <w:pStyle w:val="Listenabsatz"/>
+        <w:pStyle w:val="ListParagraph"/>
         <w:numPr>
           <w:ilvl w:val="0"/>
           <w:numId w:val="9"/>
@@ -2681,7 +3576,7 @@
     </w:p>
     <w:p>
       <w:pPr>
-        <w:pStyle w:val="Listenabsatz"/>
+        <w:pStyle w:val="ListParagraph"/>
         <w:numPr>
           <w:ilvl w:val="0"/>
           <w:numId w:val="9"/>
@@ -2699,7 +3594,7 @@
     </w:p>
     <w:p>
       <w:pPr>
-        <w:pStyle w:val="Listenabsatz"/>
+        <w:pStyle w:val="ListParagraph"/>
         <w:numPr>
           <w:ilvl w:val="0"/>
           <w:numId w:val="9"/>
@@ -2717,7 +3612,7 @@
     </w:p>
     <w:p>
       <w:pPr>
-        <w:pStyle w:val="Listenabsatz"/>
+        <w:pStyle w:val="ListParagraph"/>
         <w:numPr>
           <w:ilvl w:val="0"/>
           <w:numId w:val="9"/>
@@ -2757,7 +3652,7 @@
     </w:p>
     <w:p>
       <w:pPr>
-        <w:pStyle w:val="Listenabsatz"/>
+        <w:pStyle w:val="ListParagraph"/>
         <w:numPr>
           <w:ilvl w:val="0"/>
           <w:numId w:val="10"/>
@@ -2775,7 +3670,7 @@
     </w:p>
     <w:p>
       <w:pPr>
-        <w:pStyle w:val="Listenabsatz"/>
+        <w:pStyle w:val="ListParagraph"/>
         <w:numPr>
           <w:ilvl w:val="0"/>
           <w:numId w:val="10"/>
@@ -2793,7 +3688,7 @@
     </w:p>
     <w:p>
       <w:pPr>
-        <w:pStyle w:val="Listenabsatz"/>
+        <w:pStyle w:val="ListParagraph"/>
         <w:numPr>
           <w:ilvl w:val="0"/>
           <w:numId w:val="10"/>
@@ -2811,7 +3706,7 @@
     </w:p>
     <w:p>
       <w:pPr>
-        <w:pStyle w:val="Listenabsatz"/>
+        <w:pStyle w:val="ListParagraph"/>
         <w:numPr>
           <w:ilvl w:val="0"/>
           <w:numId w:val="10"/>
@@ -2829,7 +3724,7 @@
     </w:p>
     <w:p>
       <w:pPr>
-        <w:pStyle w:val="Listenabsatz"/>
+        <w:pStyle w:val="ListParagraph"/>
         <w:numPr>
           <w:ilvl w:val="0"/>
           <w:numId w:val="10"/>
@@ -2847,7 +3742,7 @@
     </w:p>
     <w:p>
       <w:pPr>
-        <w:pStyle w:val="Listenabsatz"/>
+        <w:pStyle w:val="ListParagraph"/>
         <w:numPr>
           <w:ilvl w:val="0"/>
           <w:numId w:val="10"/>
@@ -2865,7 +3760,7 @@
     </w:p>
     <w:p>
       <w:pPr>
-        <w:pStyle w:val="Listenabsatz"/>
+        <w:pStyle w:val="ListParagraph"/>
         <w:numPr>
           <w:ilvl w:val="0"/>
           <w:numId w:val="10"/>
@@ -2883,7 +3778,7 @@
     </w:p>
     <w:p>
       <w:pPr>
-        <w:pStyle w:val="Listenabsatz"/>
+        <w:pStyle w:val="ListParagraph"/>
         <w:numPr>
           <w:ilvl w:val="0"/>
           <w:numId w:val="10"/>
@@ -2901,7 +3796,7 @@
     </w:p>
     <w:p>
       <w:pPr>
-        <w:pStyle w:val="Listenabsatz"/>
+        <w:pStyle w:val="ListParagraph"/>
         <w:numPr>
           <w:ilvl w:val="0"/>
           <w:numId w:val="10"/>
@@ -2941,7 +3836,7 @@
     </w:p>
     <w:p>
       <w:pPr>
-        <w:pStyle w:val="Listenabsatz"/>
+        <w:pStyle w:val="ListParagraph"/>
         <w:numPr>
           <w:ilvl w:val="0"/>
           <w:numId w:val="11"/>
@@ -2959,7 +3854,7 @@
     </w:p>
     <w:p>
       <w:pPr>
-        <w:pStyle w:val="Listenabsatz"/>
+        <w:pStyle w:val="ListParagraph"/>
         <w:numPr>
           <w:ilvl w:val="0"/>
           <w:numId w:val="11"/>
@@ -2977,7 +3872,7 @@
     </w:p>
     <w:p>
       <w:pPr>
-        <w:pStyle w:val="Listenabsatz"/>
+        <w:pStyle w:val="ListParagraph"/>
         <w:numPr>
           <w:ilvl w:val="0"/>
           <w:numId w:val="11"/>
@@ -3017,7 +3912,7 @@
     </w:p>
     <w:p>
       <w:pPr>
-        <w:pStyle w:val="Listenabsatz"/>
+        <w:pStyle w:val="ListParagraph"/>
         <w:numPr>
           <w:ilvl w:val="0"/>
           <w:numId w:val="12"/>
@@ -3035,7 +3930,7 @@
     </w:p>
     <w:p>
       <w:pPr>
-        <w:pStyle w:val="Listenabsatz"/>
+        <w:pStyle w:val="ListParagraph"/>
         <w:numPr>
           <w:ilvl w:val="0"/>
           <w:numId w:val="12"/>
@@ -3075,7 +3970,7 @@
     </w:p>
     <w:p>
       <w:pPr>
-        <w:pStyle w:val="Listenabsatz"/>
+        <w:pStyle w:val="ListParagraph"/>
         <w:numPr>
           <w:ilvl w:val="0"/>
           <w:numId w:val="13"/>
@@ -3093,7 +3988,7 @@
     </w:p>
     <w:p>
       <w:pPr>
-        <w:pStyle w:val="Listenabsatz"/>
+        <w:pStyle w:val="ListParagraph"/>
         <w:numPr>
           <w:ilvl w:val="0"/>
           <w:numId w:val="13"/>
@@ -3133,7 +4028,7 @@
     </w:p>
     <w:p>
       <w:pPr>
-        <w:pStyle w:val="Listenabsatz"/>
+        <w:pStyle w:val="ListParagraph"/>
         <w:numPr>
           <w:ilvl w:val="0"/>
           <w:numId w:val="14"/>
@@ -3151,7 +4046,7 @@
     </w:p>
     <w:p>
       <w:pPr>
-        <w:pStyle w:val="Listenabsatz"/>
+        <w:pStyle w:val="ListParagraph"/>
         <w:numPr>
           <w:ilvl w:val="0"/>
           <w:numId w:val="14"/>
@@ -3169,7 +4064,7 @@
     </w:p>
     <w:p>
       <w:pPr>
-        <w:pStyle w:val="Listenabsatz"/>
+        <w:pStyle w:val="ListParagraph"/>
         <w:numPr>
           <w:ilvl w:val="0"/>
           <w:numId w:val="14"/>
@@ -3187,7 +4082,7 @@
     </w:p>
     <w:p>
       <w:pPr>
-        <w:pStyle w:val="Listenabsatz"/>
+        <w:pStyle w:val="ListParagraph"/>
         <w:numPr>
           <w:ilvl w:val="0"/>
           <w:numId w:val="14"/>
@@ -3200,13 +4095,12 @@
         <w:rPr>
           <w:lang w:val="de-AT"/>
         </w:rPr>
-        <w:lastRenderedPageBreak/>
         <w:t>HTTP Response Splitting</w:t>
       </w:r>
     </w:p>
     <w:p>
       <w:pPr>
-        <w:pStyle w:val="Listenabsatz"/>
+        <w:pStyle w:val="ListParagraph"/>
         <w:numPr>
           <w:ilvl w:val="0"/>
           <w:numId w:val="15"/>
@@ -3224,7 +4118,7 @@
     </w:p>
     <w:p>
       <w:pPr>
-        <w:pStyle w:val="Listenabsatz"/>
+        <w:pStyle w:val="ListParagraph"/>
         <w:numPr>
           <w:ilvl w:val="0"/>
           <w:numId w:val="15"/>
@@ -3242,7 +4136,7 @@
     </w:p>
     <w:p>
       <w:pPr>
-        <w:pStyle w:val="Listenabsatz"/>
+        <w:pStyle w:val="ListParagraph"/>
         <w:numPr>
           <w:ilvl w:val="0"/>
           <w:numId w:val="15"/>
@@ -3260,7 +4154,7 @@
     </w:p>
     <w:p>
       <w:pPr>
-        <w:pStyle w:val="Listenabsatz"/>
+        <w:pStyle w:val="ListParagraph"/>
         <w:numPr>
           <w:ilvl w:val="0"/>
           <w:numId w:val="15"/>
@@ -3278,7 +4172,7 @@
     </w:p>
     <w:p>
       <w:pPr>
-        <w:pStyle w:val="Listenabsatz"/>
+        <w:pStyle w:val="ListParagraph"/>
         <w:numPr>
           <w:ilvl w:val="0"/>
           <w:numId w:val="15"/>
@@ -3296,7 +4190,7 @@
     </w:p>
     <w:p>
       <w:pPr>
-        <w:pStyle w:val="Listenabsatz"/>
+        <w:pStyle w:val="ListParagraph"/>
         <w:numPr>
           <w:ilvl w:val="0"/>
           <w:numId w:val="15"/>
@@ -3311,8 +4205,6 @@
         </w:rPr>
         <w:t>Unrestricted File Upload</w:t>
       </w:r>
-      <w:bookmarkStart w:id="0" w:name="_GoBack"/>
-      <w:bookmarkEnd w:id="0"/>
     </w:p>
     <w:sectPr>
       <w:pgSz w:w="11900" w:h="16840"/>
@@ -3325,8 +4217,121 @@
 </file>
 
 <file path=word/numbering.xml><?xml version="1.0" encoding="utf-8"?>
-<w:numbering xmlns:wpc="http://schemas.microsoft.com/office/word/2010/wordprocessingCanvas" xmlns:mc="http://schemas.openxmlformats.org/markup-compatibility/2006" xmlns:o="urn:schemas-microsoft-com:office:office" xmlns:r="http://schemas.openxmlformats.org/officeDocument/2006/relationships" xmlns:m="http://schemas.openxmlformats.org/officeDocument/2006/math" xmlns:v="urn:schemas-microsoft-com:vml" xmlns:wp14="http://schemas.microsoft.com/office/word/2010/wordprocessingDrawing" xmlns:wp="http://schemas.openxmlformats.org/drawingml/2006/wordprocessingDrawing" xmlns:w10="urn:schemas-microsoft-com:office:word" xmlns:w="http://schemas.openxmlformats.org/wordprocessingml/2006/main" xmlns:w14="http://schemas.microsoft.com/office/word/2010/wordml" xmlns:wpg="http://schemas.microsoft.com/office/word/2010/wordprocessingGroup" xmlns:wpi="http://schemas.microsoft.com/office/word/2010/wordprocessingInk" xmlns:wne="http://schemas.microsoft.com/office/word/2006/wordml" xmlns:wps="http://schemas.microsoft.com/office/word/2010/wordprocessingShape" mc:Ignorable="w14 wp14">
+<w:numbering xmlns:wpc="http://schemas.microsoft.com/office/word/2010/wordprocessingCanvas" xmlns:mc="http://schemas.openxmlformats.org/markup-compatibility/2006" xmlns:o="urn:schemas-microsoft-com:office:office" xmlns:r="http://schemas.openxmlformats.org/officeDocument/2006/relationships" xmlns:m="http://schemas.openxmlformats.org/officeDocument/2006/math" xmlns:v="urn:schemas-microsoft-com:vml" xmlns:wp14="http://schemas.microsoft.com/office/word/2010/wordprocessingDrawing" xmlns:wp="http://schemas.openxmlformats.org/drawingml/2006/wordprocessingDrawing" xmlns:w10="urn:schemas-microsoft-com:office:word" xmlns:w="http://schemas.openxmlformats.org/wordprocessingml/2006/main" xmlns:w14="http://schemas.microsoft.com/office/word/2010/wordml" xmlns:w15="http://schemas.microsoft.com/office/word/2012/wordml" xmlns:wpg="http://schemas.microsoft.com/office/word/2010/wordprocessingGroup" xmlns:wpi="http://schemas.microsoft.com/office/word/2010/wordprocessingInk" xmlns:wne="http://schemas.microsoft.com/office/word/2006/wordml" xmlns:wps="http://schemas.microsoft.com/office/word/2010/wordprocessingShape" mc:Ignorable="w14 w15 wp14">
   <w:abstractNum w:abstractNumId="0">
+    <w:nsid w:val="02D608AC"/>
+    <w:multiLevelType w:val="hybridMultilevel"/>
+    <w:tmpl w:val="D6F86D10"/>
+    <w:lvl w:ilvl="0" w:tplc="0C070001">
+      <w:start w:val="1"/>
+      <w:numFmt w:val="bullet"/>
+      <w:lvlText w:val=""/>
+      <w:lvlJc w:val="left"/>
+      <w:pPr>
+        <w:ind w:left="720" w:hanging="360"/>
+      </w:pPr>
+      <w:rPr>
+        <w:rFonts w:ascii="Symbol" w:hAnsi="Symbol" w:hint="default"/>
+      </w:rPr>
+    </w:lvl>
+    <w:lvl w:ilvl="1" w:tplc="0C070003" w:tentative="1">
+      <w:start w:val="1"/>
+      <w:numFmt w:val="bullet"/>
+      <w:lvlText w:val="o"/>
+      <w:lvlJc w:val="left"/>
+      <w:pPr>
+        <w:ind w:left="1440" w:hanging="360"/>
+      </w:pPr>
+      <w:rPr>
+        <w:rFonts w:ascii="Courier New" w:hAnsi="Courier New" w:cs="Courier New" w:hint="default"/>
+      </w:rPr>
+    </w:lvl>
+    <w:lvl w:ilvl="2" w:tplc="0C070005" w:tentative="1">
+      <w:start w:val="1"/>
+      <w:numFmt w:val="bullet"/>
+      <w:lvlText w:val=""/>
+      <w:lvlJc w:val="left"/>
+      <w:pPr>
+        <w:ind w:left="2160" w:hanging="360"/>
+      </w:pPr>
+      <w:rPr>
+        <w:rFonts w:ascii="Wingdings" w:hAnsi="Wingdings" w:hint="default"/>
+      </w:rPr>
+    </w:lvl>
+    <w:lvl w:ilvl="3" w:tplc="0C070001" w:tentative="1">
+      <w:start w:val="1"/>
+      <w:numFmt w:val="bullet"/>
+      <w:lvlText w:val=""/>
+      <w:lvlJc w:val="left"/>
+      <w:pPr>
+        <w:ind w:left="2880" w:hanging="360"/>
+      </w:pPr>
+      <w:rPr>
+        <w:rFonts w:ascii="Symbol" w:hAnsi="Symbol" w:hint="default"/>
+      </w:rPr>
+    </w:lvl>
+    <w:lvl w:ilvl="4" w:tplc="0C070003" w:tentative="1">
+      <w:start w:val="1"/>
+      <w:numFmt w:val="bullet"/>
+      <w:lvlText w:val="o"/>
+      <w:lvlJc w:val="left"/>
+      <w:pPr>
+        <w:ind w:left="3600" w:hanging="360"/>
+      </w:pPr>
+      <w:rPr>
+        <w:rFonts w:ascii="Courier New" w:hAnsi="Courier New" w:cs="Courier New" w:hint="default"/>
+      </w:rPr>
+    </w:lvl>
+    <w:lvl w:ilvl="5" w:tplc="0C070005" w:tentative="1">
+      <w:start w:val="1"/>
+      <w:numFmt w:val="bullet"/>
+      <w:lvlText w:val=""/>
+      <w:lvlJc w:val="left"/>
+      <w:pPr>
+        <w:ind w:left="4320" w:hanging="360"/>
+      </w:pPr>
+      <w:rPr>
+        <w:rFonts w:ascii="Wingdings" w:hAnsi="Wingdings" w:hint="default"/>
+      </w:rPr>
+    </w:lvl>
+    <w:lvl w:ilvl="6" w:tplc="0C070001" w:tentative="1">
+      <w:start w:val="1"/>
+      <w:numFmt w:val="bullet"/>
+      <w:lvlText w:val=""/>
+      <w:lvlJc w:val="left"/>
+      <w:pPr>
+        <w:ind w:left="5040" w:hanging="360"/>
+      </w:pPr>
+      <w:rPr>
+        <w:rFonts w:ascii="Symbol" w:hAnsi="Symbol" w:hint="default"/>
+      </w:rPr>
+    </w:lvl>
+    <w:lvl w:ilvl="7" w:tplc="0C070003" w:tentative="1">
+      <w:start w:val="1"/>
+      <w:numFmt w:val="bullet"/>
+      <w:lvlText w:val="o"/>
+      <w:lvlJc w:val="left"/>
+      <w:pPr>
+        <w:ind w:left="5760" w:hanging="360"/>
+      </w:pPr>
+      <w:rPr>
+        <w:rFonts w:ascii="Courier New" w:hAnsi="Courier New" w:cs="Courier New" w:hint="default"/>
+      </w:rPr>
+    </w:lvl>
+    <w:lvl w:ilvl="8" w:tplc="0C070005" w:tentative="1">
+      <w:start w:val="1"/>
+      <w:numFmt w:val="bullet"/>
+      <w:lvlText w:val=""/>
+      <w:lvlJc w:val="left"/>
+      <w:pPr>
+        <w:ind w:left="6480" w:hanging="360"/>
+      </w:pPr>
+      <w:rPr>
+        <w:rFonts w:ascii="Wingdings" w:hAnsi="Wingdings" w:hint="default"/>
+      </w:rPr>
+    </w:lvl>
+  </w:abstractNum>
+  <w:abstractNum w:abstractNumId="1">
     <w:nsid w:val="03410E76"/>
     <w:multiLevelType w:val="hybridMultilevel"/>
     <w:tmpl w:val="05C009B0"/>
@@ -3439,7 +4444,7 @@
       </w:rPr>
     </w:lvl>
   </w:abstractNum>
-  <w:abstractNum w:abstractNumId="1">
+  <w:abstractNum w:abstractNumId="2">
     <w:nsid w:val="04154DDC"/>
     <w:multiLevelType w:val="hybridMultilevel"/>
     <w:tmpl w:val="8AEC1FA4"/>
@@ -3552,7 +4557,7 @@
       </w:rPr>
     </w:lvl>
   </w:abstractNum>
-  <w:abstractNum w:abstractNumId="2">
+  <w:abstractNum w:abstractNumId="3">
     <w:nsid w:val="067315E2"/>
     <w:multiLevelType w:val="hybridMultilevel"/>
     <w:tmpl w:val="422AD02A"/>
@@ -3665,7 +4670,7 @@
       </w:rPr>
     </w:lvl>
   </w:abstractNum>
-  <w:abstractNum w:abstractNumId="3">
+  <w:abstractNum w:abstractNumId="4">
     <w:nsid w:val="0A74241F"/>
     <w:multiLevelType w:val="hybridMultilevel"/>
     <w:tmpl w:val="059ECCA6"/>
@@ -3778,7 +4783,120 @@
       </w:rPr>
     </w:lvl>
   </w:abstractNum>
-  <w:abstractNum w:abstractNumId="4">
+  <w:abstractNum w:abstractNumId="5">
+    <w:nsid w:val="18565852"/>
+    <w:multiLevelType w:val="hybridMultilevel"/>
+    <w:tmpl w:val="D05C1138"/>
+    <w:lvl w:ilvl="0" w:tplc="0C070001">
+      <w:start w:val="1"/>
+      <w:numFmt w:val="bullet"/>
+      <w:lvlText w:val=""/>
+      <w:lvlJc w:val="left"/>
+      <w:pPr>
+        <w:ind w:left="720" w:hanging="360"/>
+      </w:pPr>
+      <w:rPr>
+        <w:rFonts w:ascii="Symbol" w:hAnsi="Symbol" w:hint="default"/>
+      </w:rPr>
+    </w:lvl>
+    <w:lvl w:ilvl="1" w:tplc="0C070003" w:tentative="1">
+      <w:start w:val="1"/>
+      <w:numFmt w:val="bullet"/>
+      <w:lvlText w:val="o"/>
+      <w:lvlJc w:val="left"/>
+      <w:pPr>
+        <w:ind w:left="1440" w:hanging="360"/>
+      </w:pPr>
+      <w:rPr>
+        <w:rFonts w:ascii="Courier New" w:hAnsi="Courier New" w:cs="Courier New" w:hint="default"/>
+      </w:rPr>
+    </w:lvl>
+    <w:lvl w:ilvl="2" w:tplc="0C070005" w:tentative="1">
+      <w:start w:val="1"/>
+      <w:numFmt w:val="bullet"/>
+      <w:lvlText w:val=""/>
+      <w:lvlJc w:val="left"/>
+      <w:pPr>
+        <w:ind w:left="2160" w:hanging="360"/>
+      </w:pPr>
+      <w:rPr>
+        <w:rFonts w:ascii="Wingdings" w:hAnsi="Wingdings" w:hint="default"/>
+      </w:rPr>
+    </w:lvl>
+    <w:lvl w:ilvl="3" w:tplc="0C070001" w:tentative="1">
+      <w:start w:val="1"/>
+      <w:numFmt w:val="bullet"/>
+      <w:lvlText w:val=""/>
+      <w:lvlJc w:val="left"/>
+      <w:pPr>
+        <w:ind w:left="2880" w:hanging="360"/>
+      </w:pPr>
+      <w:rPr>
+        <w:rFonts w:ascii="Symbol" w:hAnsi="Symbol" w:hint="default"/>
+      </w:rPr>
+    </w:lvl>
+    <w:lvl w:ilvl="4" w:tplc="0C070003" w:tentative="1">
+      <w:start w:val="1"/>
+      <w:numFmt w:val="bullet"/>
+      <w:lvlText w:val="o"/>
+      <w:lvlJc w:val="left"/>
+      <w:pPr>
+        <w:ind w:left="3600" w:hanging="360"/>
+      </w:pPr>
+      <w:rPr>
+        <w:rFonts w:ascii="Courier New" w:hAnsi="Courier New" w:cs="Courier New" w:hint="default"/>
+      </w:rPr>
+    </w:lvl>
+    <w:lvl w:ilvl="5" w:tplc="0C070005" w:tentative="1">
+      <w:start w:val="1"/>
+      <w:numFmt w:val="bullet"/>
+      <w:lvlText w:val=""/>
+      <w:lvlJc w:val="left"/>
+      <w:pPr>
+        <w:ind w:left="4320" w:hanging="360"/>
+      </w:pPr>
+      <w:rPr>
+        <w:rFonts w:ascii="Wingdings" w:hAnsi="Wingdings" w:hint="default"/>
+      </w:rPr>
+    </w:lvl>
+    <w:lvl w:ilvl="6" w:tplc="0C070001" w:tentative="1">
+      <w:start w:val="1"/>
+      <w:numFmt w:val="bullet"/>
+      <w:lvlText w:val=""/>
+      <w:lvlJc w:val="left"/>
+      <w:pPr>
+        <w:ind w:left="5040" w:hanging="360"/>
+      </w:pPr>
+      <w:rPr>
+        <w:rFonts w:ascii="Symbol" w:hAnsi="Symbol" w:hint="default"/>
+      </w:rPr>
+    </w:lvl>
+    <w:lvl w:ilvl="7" w:tplc="0C070003" w:tentative="1">
+      <w:start w:val="1"/>
+      <w:numFmt w:val="bullet"/>
+      <w:lvlText w:val="o"/>
+      <w:lvlJc w:val="left"/>
+      <w:pPr>
+        <w:ind w:left="5760" w:hanging="360"/>
+      </w:pPr>
+      <w:rPr>
+        <w:rFonts w:ascii="Courier New" w:hAnsi="Courier New" w:cs="Courier New" w:hint="default"/>
+      </w:rPr>
+    </w:lvl>
+    <w:lvl w:ilvl="8" w:tplc="0C070005" w:tentative="1">
+      <w:start w:val="1"/>
+      <w:numFmt w:val="bullet"/>
+      <w:lvlText w:val=""/>
+      <w:lvlJc w:val="left"/>
+      <w:pPr>
+        <w:ind w:left="6480" w:hanging="360"/>
+      </w:pPr>
+      <w:rPr>
+        <w:rFonts w:ascii="Wingdings" w:hAnsi="Wingdings" w:hint="default"/>
+      </w:rPr>
+    </w:lvl>
+  </w:abstractNum>
+  <w:abstractNum w:abstractNumId="6">
     <w:nsid w:val="18D306FA"/>
     <w:multiLevelType w:val="hybridMultilevel"/>
     <w:tmpl w:val="CCAC8AA4"/>
@@ -3891,7 +5009,7 @@
       </w:rPr>
     </w:lvl>
   </w:abstractNum>
-  <w:abstractNum w:abstractNumId="5">
+  <w:abstractNum w:abstractNumId="7">
     <w:nsid w:val="1DC53BA5"/>
     <w:multiLevelType w:val="hybridMultilevel"/>
     <w:tmpl w:val="F6EAFD40"/>
@@ -4004,7 +5122,7 @@
       </w:rPr>
     </w:lvl>
   </w:abstractNum>
-  <w:abstractNum w:abstractNumId="6">
+  <w:abstractNum w:abstractNumId="8">
     <w:nsid w:val="2F297E1C"/>
     <w:multiLevelType w:val="hybridMultilevel"/>
     <w:tmpl w:val="8B84AA62"/>
@@ -4117,7 +5235,7 @@
       </w:rPr>
     </w:lvl>
   </w:abstractNum>
-  <w:abstractNum w:abstractNumId="7">
+  <w:abstractNum w:abstractNumId="9">
     <w:nsid w:val="32814B77"/>
     <w:multiLevelType w:val="hybridMultilevel"/>
     <w:tmpl w:val="D3A048AC"/>
@@ -4230,7 +5348,7 @@
       </w:rPr>
     </w:lvl>
   </w:abstractNum>
-  <w:abstractNum w:abstractNumId="8">
+  <w:abstractNum w:abstractNumId="10">
     <w:nsid w:val="334F0A38"/>
     <w:multiLevelType w:val="hybridMultilevel"/>
     <w:tmpl w:val="4A3C6602"/>
@@ -4343,7 +5461,7 @@
       </w:rPr>
     </w:lvl>
   </w:abstractNum>
-  <w:abstractNum w:abstractNumId="9">
+  <w:abstractNum w:abstractNumId="11">
     <w:nsid w:val="3A436227"/>
     <w:multiLevelType w:val="hybridMultilevel"/>
     <w:tmpl w:val="672ED5A6"/>
@@ -4456,7 +5574,7 @@
       </w:rPr>
     </w:lvl>
   </w:abstractNum>
-  <w:abstractNum w:abstractNumId="10">
+  <w:abstractNum w:abstractNumId="12">
     <w:nsid w:val="3F7C33A7"/>
     <w:multiLevelType w:val="hybridMultilevel"/>
     <w:tmpl w:val="ADD40AEE"/>
@@ -4569,7 +5687,7 @@
       </w:rPr>
     </w:lvl>
   </w:abstractNum>
-  <w:abstractNum w:abstractNumId="11">
+  <w:abstractNum w:abstractNumId="13">
     <w:nsid w:val="435F68F5"/>
     <w:multiLevelType w:val="hybridMultilevel"/>
     <w:tmpl w:val="A25E7150"/>
@@ -4682,7 +5800,7 @@
       </w:rPr>
     </w:lvl>
   </w:abstractNum>
-  <w:abstractNum w:abstractNumId="12">
+  <w:abstractNum w:abstractNumId="14">
     <w:nsid w:val="44D26ADE"/>
     <w:multiLevelType w:val="hybridMultilevel"/>
     <w:tmpl w:val="05284EFC"/>
@@ -4795,7 +5913,7 @@
       </w:rPr>
     </w:lvl>
   </w:abstractNum>
-  <w:abstractNum w:abstractNumId="13">
+  <w:abstractNum w:abstractNumId="15">
     <w:nsid w:val="62F92773"/>
     <w:multiLevelType w:val="hybridMultilevel"/>
     <w:tmpl w:val="B75E2D64"/>
@@ -4908,7 +6026,120 @@
       </w:rPr>
     </w:lvl>
   </w:abstractNum>
-  <w:abstractNum w:abstractNumId="14">
+  <w:abstractNum w:abstractNumId="16">
+    <w:nsid w:val="755B7583"/>
+    <w:multiLevelType w:val="hybridMultilevel"/>
+    <w:tmpl w:val="F77E5016"/>
+    <w:lvl w:ilvl="0" w:tplc="0C070001">
+      <w:start w:val="1"/>
+      <w:numFmt w:val="bullet"/>
+      <w:lvlText w:val=""/>
+      <w:lvlJc w:val="left"/>
+      <w:pPr>
+        <w:ind w:left="720" w:hanging="360"/>
+      </w:pPr>
+      <w:rPr>
+        <w:rFonts w:ascii="Symbol" w:hAnsi="Symbol" w:hint="default"/>
+      </w:rPr>
+    </w:lvl>
+    <w:lvl w:ilvl="1" w:tplc="0C070003" w:tentative="1">
+      <w:start w:val="1"/>
+      <w:numFmt w:val="bullet"/>
+      <w:lvlText w:val="o"/>
+      <w:lvlJc w:val="left"/>
+      <w:pPr>
+        <w:ind w:left="1440" w:hanging="360"/>
+      </w:pPr>
+      <w:rPr>
+        <w:rFonts w:ascii="Courier New" w:hAnsi="Courier New" w:cs="Courier New" w:hint="default"/>
+      </w:rPr>
+    </w:lvl>
+    <w:lvl w:ilvl="2" w:tplc="0C070005" w:tentative="1">
+      <w:start w:val="1"/>
+      <w:numFmt w:val="bullet"/>
+      <w:lvlText w:val=""/>
+      <w:lvlJc w:val="left"/>
+      <w:pPr>
+        <w:ind w:left="2160" w:hanging="360"/>
+      </w:pPr>
+      <w:rPr>
+        <w:rFonts w:ascii="Wingdings" w:hAnsi="Wingdings" w:hint="default"/>
+      </w:rPr>
+    </w:lvl>
+    <w:lvl w:ilvl="3" w:tplc="0C070001" w:tentative="1">
+      <w:start w:val="1"/>
+      <w:numFmt w:val="bullet"/>
+      <w:lvlText w:val=""/>
+      <w:lvlJc w:val="left"/>
+      <w:pPr>
+        <w:ind w:left="2880" w:hanging="360"/>
+      </w:pPr>
+      <w:rPr>
+        <w:rFonts w:ascii="Symbol" w:hAnsi="Symbol" w:hint="default"/>
+      </w:rPr>
+    </w:lvl>
+    <w:lvl w:ilvl="4" w:tplc="0C070003" w:tentative="1">
+      <w:start w:val="1"/>
+      <w:numFmt w:val="bullet"/>
+      <w:lvlText w:val="o"/>
+      <w:lvlJc w:val="left"/>
+      <w:pPr>
+        <w:ind w:left="3600" w:hanging="360"/>
+      </w:pPr>
+      <w:rPr>
+        <w:rFonts w:ascii="Courier New" w:hAnsi="Courier New" w:cs="Courier New" w:hint="default"/>
+      </w:rPr>
+    </w:lvl>
+    <w:lvl w:ilvl="5" w:tplc="0C070005" w:tentative="1">
+      <w:start w:val="1"/>
+      <w:numFmt w:val="bullet"/>
+      <w:lvlText w:val=""/>
+      <w:lvlJc w:val="left"/>
+      <w:pPr>
+        <w:ind w:left="4320" w:hanging="360"/>
+      </w:pPr>
+      <w:rPr>
+        <w:rFonts w:ascii="Wingdings" w:hAnsi="Wingdings" w:hint="default"/>
+      </w:rPr>
+    </w:lvl>
+    <w:lvl w:ilvl="6" w:tplc="0C070001" w:tentative="1">
+      <w:start w:val="1"/>
+      <w:numFmt w:val="bullet"/>
+      <w:lvlText w:val=""/>
+      <w:lvlJc w:val="left"/>
+      <w:pPr>
+        <w:ind w:left="5040" w:hanging="360"/>
+      </w:pPr>
+      <w:rPr>
+        <w:rFonts w:ascii="Symbol" w:hAnsi="Symbol" w:hint="default"/>
+      </w:rPr>
+    </w:lvl>
+    <w:lvl w:ilvl="7" w:tplc="0C070003" w:tentative="1">
+      <w:start w:val="1"/>
+      <w:numFmt w:val="bullet"/>
+      <w:lvlText w:val="o"/>
+      <w:lvlJc w:val="left"/>
+      <w:pPr>
+        <w:ind w:left="5760" w:hanging="360"/>
+      </w:pPr>
+      <w:rPr>
+        <w:rFonts w:ascii="Courier New" w:hAnsi="Courier New" w:cs="Courier New" w:hint="default"/>
+      </w:rPr>
+    </w:lvl>
+    <w:lvl w:ilvl="8" w:tplc="0C070005" w:tentative="1">
+      <w:start w:val="1"/>
+      <w:numFmt w:val="bullet"/>
+      <w:lvlText w:val=""/>
+      <w:lvlJc w:val="left"/>
+      <w:pPr>
+        <w:ind w:left="6480" w:hanging="360"/>
+      </w:pPr>
+      <w:rPr>
+        <w:rFonts w:ascii="Wingdings" w:hAnsi="Wingdings" w:hint="default"/>
+      </w:rPr>
+    </w:lvl>
+  </w:abstractNum>
+  <w:abstractNum w:abstractNumId="17">
     <w:nsid w:val="78150980"/>
     <w:multiLevelType w:val="hybridMultilevel"/>
     <w:tmpl w:val="46221890"/>
@@ -5022,55 +6253,64 @@
     </w:lvl>
   </w:abstractNum>
   <w:num w:numId="1">
+    <w:abstractNumId w:val="14"/>
+  </w:num>
+  <w:num w:numId="2">
+    <w:abstractNumId w:val="15"/>
+  </w:num>
+  <w:num w:numId="3">
+    <w:abstractNumId w:val="6"/>
+  </w:num>
+  <w:num w:numId="4">
+    <w:abstractNumId w:val="3"/>
+  </w:num>
+  <w:num w:numId="5">
+    <w:abstractNumId w:val="17"/>
+  </w:num>
+  <w:num w:numId="6">
     <w:abstractNumId w:val="12"/>
   </w:num>
-  <w:num w:numId="2">
+  <w:num w:numId="7">
+    <w:abstractNumId w:val="4"/>
+  </w:num>
+  <w:num w:numId="8">
+    <w:abstractNumId w:val="7"/>
+  </w:num>
+  <w:num w:numId="9">
+    <w:abstractNumId w:val="1"/>
+  </w:num>
+  <w:num w:numId="10">
+    <w:abstractNumId w:val="2"/>
+  </w:num>
+  <w:num w:numId="11">
+    <w:abstractNumId w:val="11"/>
+  </w:num>
+  <w:num w:numId="12">
+    <w:abstractNumId w:val="9"/>
+  </w:num>
+  <w:num w:numId="13">
+    <w:abstractNumId w:val="8"/>
+  </w:num>
+  <w:num w:numId="14">
     <w:abstractNumId w:val="13"/>
   </w:num>
-  <w:num w:numId="3">
-    <w:abstractNumId w:val="4"/>
-  </w:num>
-  <w:num w:numId="4">
-    <w:abstractNumId w:val="2"/>
-  </w:num>
-  <w:num w:numId="5">
-    <w:abstractNumId w:val="14"/>
-  </w:num>
-  <w:num w:numId="6">
+  <w:num w:numId="15">
     <w:abstractNumId w:val="10"/>
   </w:num>
-  <w:num w:numId="7">
-    <w:abstractNumId w:val="3"/>
+  <w:num w:numId="16">
+    <w:abstractNumId w:val="16"/>
   </w:num>
-  <w:num w:numId="8">
+  <w:num w:numId="17">
     <w:abstractNumId w:val="5"/>
   </w:num>
-  <w:num w:numId="9">
+  <w:num w:numId="18">
     <w:abstractNumId w:val="0"/>
-  </w:num>
-  <w:num w:numId="10">
-    <w:abstractNumId w:val="1"/>
-  </w:num>
-  <w:num w:numId="11">
-    <w:abstractNumId w:val="9"/>
-  </w:num>
-  <w:num w:numId="12">
-    <w:abstractNumId w:val="7"/>
-  </w:num>
-  <w:num w:numId="13">
-    <w:abstractNumId w:val="6"/>
-  </w:num>
-  <w:num w:numId="14">
-    <w:abstractNumId w:val="11"/>
-  </w:num>
-  <w:num w:numId="15">
-    <w:abstractNumId w:val="8"/>
   </w:num>
 </w:numbering>
 </file>
 
 <file path=word/styles.xml><?xml version="1.0" encoding="utf-8"?>
-<w:styles xmlns:mc="http://schemas.openxmlformats.org/markup-compatibility/2006" xmlns:r="http://schemas.openxmlformats.org/officeDocument/2006/relationships" xmlns:w="http://schemas.openxmlformats.org/wordprocessingml/2006/main" xmlns:w14="http://schemas.microsoft.com/office/word/2010/wordml" mc:Ignorable="w14">
+<w:styles xmlns:mc="http://schemas.openxmlformats.org/markup-compatibility/2006" xmlns:r="http://schemas.openxmlformats.org/officeDocument/2006/relationships" xmlns:w="http://schemas.openxmlformats.org/wordprocessingml/2006/main" xmlns:w14="http://schemas.microsoft.com/office/word/2010/wordml" xmlns:w15="http://schemas.microsoft.com/office/word/2012/wordml" mc:Ignorable="w14 w15">
   <w:docDefaults>
     <w:rPrDefault>
       <w:rPr>
@@ -5082,154 +6322,388 @@
     </w:rPrDefault>
     <w:pPrDefault/>
   </w:docDefaults>
-  <w:latentStyles w:defLockedState="0" w:defUIPriority="99" w:defSemiHidden="1" w:defUnhideWhenUsed="1" w:defQFormat="0" w:count="267">
-    <w:lsdException w:name="Normal" w:semiHidden="0" w:uiPriority="0" w:unhideWhenUsed="0" w:qFormat="1"/>
-    <w:lsdException w:name="heading 1" w:semiHidden="0" w:uiPriority="9" w:unhideWhenUsed="0" w:qFormat="1"/>
-    <w:lsdException w:name="heading 2" w:uiPriority="9" w:qFormat="1"/>
-    <w:lsdException w:name="heading 3" w:uiPriority="9" w:qFormat="1"/>
-    <w:lsdException w:name="heading 4" w:uiPriority="9" w:qFormat="1"/>
-    <w:lsdException w:name="heading 5" w:uiPriority="9" w:qFormat="1"/>
-    <w:lsdException w:name="heading 6" w:uiPriority="9" w:qFormat="1"/>
-    <w:lsdException w:name="heading 7" w:uiPriority="9" w:qFormat="1"/>
-    <w:lsdException w:name="heading 8" w:uiPriority="9" w:qFormat="1"/>
-    <w:lsdException w:name="heading 9" w:uiPriority="9" w:qFormat="1"/>
-    <w:lsdException w:name="toc 1" w:uiPriority="39"/>
-    <w:lsdException w:name="toc 2" w:uiPriority="39"/>
-    <w:lsdException w:name="toc 3" w:uiPriority="39"/>
-    <w:lsdException w:name="toc 4" w:uiPriority="39"/>
-    <w:lsdException w:name="toc 5" w:uiPriority="39"/>
-    <w:lsdException w:name="toc 6" w:uiPriority="39"/>
-    <w:lsdException w:name="toc 7" w:uiPriority="39"/>
-    <w:lsdException w:name="toc 8" w:uiPriority="39"/>
-    <w:lsdException w:name="toc 9" w:uiPriority="39"/>
-    <w:lsdException w:name="caption" w:uiPriority="35" w:qFormat="1"/>
-    <w:lsdException w:name="Title" w:semiHidden="0" w:uiPriority="10" w:unhideWhenUsed="0" w:qFormat="1"/>
-    <w:lsdException w:name="Default Paragraph Font" w:uiPriority="1"/>
-    <w:lsdException w:name="Subtitle" w:semiHidden="0" w:uiPriority="11" w:unhideWhenUsed="0" w:qFormat="1"/>
-    <w:lsdException w:name="Strong" w:semiHidden="0" w:uiPriority="22" w:unhideWhenUsed="0" w:qFormat="1"/>
-    <w:lsdException w:name="Emphasis" w:semiHidden="0" w:uiPriority="20" w:unhideWhenUsed="0" w:qFormat="1"/>
-    <w:lsdException w:name="Table Grid" w:semiHidden="0" w:uiPriority="59" w:unhideWhenUsed="0"/>
-    <w:lsdException w:name="Placeholder Text" w:unhideWhenUsed="0"/>
-    <w:lsdException w:name="No Spacing" w:semiHidden="0" w:uiPriority="1" w:unhideWhenUsed="0" w:qFormat="1"/>
-    <w:lsdException w:name="Light Shading" w:semiHidden="0" w:uiPriority="60" w:unhideWhenUsed="0"/>
-    <w:lsdException w:name="Light List" w:semiHidden="0" w:uiPriority="61" w:unhideWhenUsed="0"/>
-    <w:lsdException w:name="Light Grid" w:semiHidden="0" w:uiPriority="62" w:unhideWhenUsed="0"/>
-    <w:lsdException w:name="Medium Shading 1" w:semiHidden="0" w:uiPriority="63" w:unhideWhenUsed="0"/>
-    <w:lsdException w:name="Medium Shading 2" w:semiHidden="0" w:uiPriority="64" w:unhideWhenUsed="0"/>
-    <w:lsdException w:name="Medium List 1" w:semiHidden="0" w:uiPriority="65" w:unhideWhenUsed="0"/>
-    <w:lsdException w:name="Medium List 2" w:semiHidden="0" w:uiPriority="66" w:unhideWhenUsed="0"/>
-    <w:lsdException w:name="Medium Grid 1" w:semiHidden="0" w:uiPriority="67" w:unhideWhenUsed="0"/>
-    <w:lsdException w:name="Medium Grid 2" w:semiHidden="0" w:uiPriority="68" w:unhideWhenUsed="0"/>
-    <w:lsdException w:name="Medium Grid 3" w:semiHidden="0" w:uiPriority="69" w:unhideWhenUsed="0"/>
-    <w:lsdException w:name="Dark List" w:semiHidden="0" w:uiPriority="70" w:unhideWhenUsed="0"/>
-    <w:lsdException w:name="Colorful Shading" w:semiHidden="0" w:uiPriority="71" w:unhideWhenUsed="0"/>
-    <w:lsdException w:name="Colorful List" w:semiHidden="0" w:uiPriority="72" w:unhideWhenUsed="0"/>
-    <w:lsdException w:name="Colorful Grid" w:semiHidden="0" w:uiPriority="73" w:unhideWhenUsed="0"/>
-    <w:lsdException w:name="Light Shading Accent 1" w:semiHidden="0" w:uiPriority="60" w:unhideWhenUsed="0"/>
-    <w:lsdException w:name="Light List Accent 1" w:semiHidden="0" w:uiPriority="61" w:unhideWhenUsed="0"/>
-    <w:lsdException w:name="Light Grid Accent 1" w:semiHidden="0" w:uiPriority="62" w:unhideWhenUsed="0"/>
-    <w:lsdException w:name="Medium Shading 1 Accent 1" w:semiHidden="0" w:uiPriority="63" w:unhideWhenUsed="0"/>
-    <w:lsdException w:name="Medium Shading 2 Accent 1" w:semiHidden="0" w:uiPriority="64" w:unhideWhenUsed="0"/>
-    <w:lsdException w:name="Medium List 1 Accent 1" w:semiHidden="0" w:uiPriority="65" w:unhideWhenUsed="0"/>
-    <w:lsdException w:name="Revision" w:unhideWhenUsed="0"/>
-    <w:lsdException w:name="List Paragraph" w:semiHidden="0" w:uiPriority="34" w:unhideWhenUsed="0" w:qFormat="1"/>
-    <w:lsdException w:name="Quote" w:semiHidden="0" w:uiPriority="29" w:unhideWhenUsed="0" w:qFormat="1"/>
-    <w:lsdException w:name="Intense Quote" w:semiHidden="0" w:uiPriority="30" w:unhideWhenUsed="0" w:qFormat="1"/>
-    <w:lsdException w:name="Medium List 2 Accent 1" w:semiHidden="0" w:uiPriority="66" w:unhideWhenUsed="0"/>
-    <w:lsdException w:name="Medium Grid 1 Accent 1" w:semiHidden="0" w:uiPriority="67" w:unhideWhenUsed="0"/>
-    <w:lsdException w:name="Medium Grid 2 Accent 1" w:semiHidden="0" w:uiPriority="68" w:unhideWhenUsed="0"/>
-    <w:lsdException w:name="Medium Grid 3 Accent 1" w:semiHidden="0" w:uiPriority="69" w:unhideWhenUsed="0"/>
-    <w:lsdException w:name="Dark List Accent 1" w:semiHidden="0" w:uiPriority="70" w:unhideWhenUsed="0"/>
-    <w:lsdException w:name="Colorful Shading Accent 1" w:semiHidden="0" w:uiPriority="71" w:unhideWhenUsed="0"/>
-    <w:lsdException w:name="Colorful List Accent 1" w:semiHidden="0" w:uiPriority="72" w:unhideWhenUsed="0"/>
-    <w:lsdException w:name="Colorful Grid Accent 1" w:semiHidden="0" w:uiPriority="73" w:unhideWhenUsed="0"/>
-    <w:lsdException w:name="Light Shading Accent 2" w:semiHidden="0" w:uiPriority="60" w:unhideWhenUsed="0"/>
-    <w:lsdException w:name="Light List Accent 2" w:semiHidden="0" w:uiPriority="61" w:unhideWhenUsed="0"/>
-    <w:lsdException w:name="Light Grid Accent 2" w:semiHidden="0" w:uiPriority="62" w:unhideWhenUsed="0"/>
-    <w:lsdException w:name="Medium Shading 1 Accent 2" w:semiHidden="0" w:uiPriority="63" w:unhideWhenUsed="0"/>
-    <w:lsdException w:name="Medium Shading 2 Accent 2" w:semiHidden="0" w:uiPriority="64" w:unhideWhenUsed="0"/>
-    <w:lsdException w:name="Medium List 1 Accent 2" w:semiHidden="0" w:uiPriority="65" w:unhideWhenUsed="0"/>
-    <w:lsdException w:name="Medium List 2 Accent 2" w:semiHidden="0" w:uiPriority="66" w:unhideWhenUsed="0"/>
-    <w:lsdException w:name="Medium Grid 1 Accent 2" w:semiHidden="0" w:uiPriority="67" w:unhideWhenUsed="0"/>
-    <w:lsdException w:name="Medium Grid 2 Accent 2" w:semiHidden="0" w:uiPriority="68" w:unhideWhenUsed="0"/>
-    <w:lsdException w:name="Medium Grid 3 Accent 2" w:semiHidden="0" w:uiPriority="69" w:unhideWhenUsed="0"/>
-    <w:lsdException w:name="Dark List Accent 2" w:semiHidden="0" w:uiPriority="70" w:unhideWhenUsed="0"/>
-    <w:lsdException w:name="Colorful Shading Accent 2" w:semiHidden="0" w:uiPriority="71" w:unhideWhenUsed="0"/>
-    <w:lsdException w:name="Colorful List Accent 2" w:semiHidden="0" w:uiPriority="72" w:unhideWhenUsed="0"/>
-    <w:lsdException w:name="Colorful Grid Accent 2" w:semiHidden="0" w:uiPriority="73" w:unhideWhenUsed="0"/>
-    <w:lsdException w:name="Light Shading Accent 3" w:semiHidden="0" w:uiPriority="60" w:unhideWhenUsed="0"/>
-    <w:lsdException w:name="Light List Accent 3" w:semiHidden="0" w:uiPriority="61" w:unhideWhenUsed="0"/>
-    <w:lsdException w:name="Light Grid Accent 3" w:semiHidden="0" w:uiPriority="62" w:unhideWhenUsed="0"/>
-    <w:lsdException w:name="Medium Shading 1 Accent 3" w:semiHidden="0" w:uiPriority="63" w:unhideWhenUsed="0"/>
-    <w:lsdException w:name="Medium Shading 2 Accent 3" w:semiHidden="0" w:uiPriority="64" w:unhideWhenUsed="0"/>
-    <w:lsdException w:name="Medium List 1 Accent 3" w:semiHidden="0" w:uiPriority="65" w:unhideWhenUsed="0"/>
-    <w:lsdException w:name="Medium List 2 Accent 3" w:semiHidden="0" w:uiPriority="66" w:unhideWhenUsed="0"/>
-    <w:lsdException w:name="Medium Grid 1 Accent 3" w:semiHidden="0" w:uiPriority="67" w:unhideWhenUsed="0"/>
-    <w:lsdException w:name="Medium Grid 2 Accent 3" w:semiHidden="0" w:uiPriority="68" w:unhideWhenUsed="0"/>
-    <w:lsdException w:name="Medium Grid 3 Accent 3" w:semiHidden="0" w:uiPriority="69" w:unhideWhenUsed="0"/>
-    <w:lsdException w:name="Dark List Accent 3" w:semiHidden="0" w:uiPriority="70" w:unhideWhenUsed="0"/>
-    <w:lsdException w:name="Colorful Shading Accent 3" w:semiHidden="0" w:uiPriority="71" w:unhideWhenUsed="0"/>
-    <w:lsdException w:name="Colorful List Accent 3" w:semiHidden="0" w:uiPriority="72" w:unhideWhenUsed="0"/>
-    <w:lsdException w:name="Colorful Grid Accent 3" w:semiHidden="0" w:uiPriority="73" w:unhideWhenUsed="0"/>
-    <w:lsdException w:name="Light Shading Accent 4" w:semiHidden="0" w:uiPriority="60" w:unhideWhenUsed="0"/>
-    <w:lsdException w:name="Light List Accent 4" w:semiHidden="0" w:uiPriority="61" w:unhideWhenUsed="0"/>
-    <w:lsdException w:name="Light Grid Accent 4" w:semiHidden="0" w:uiPriority="62" w:unhideWhenUsed="0"/>
-    <w:lsdException w:name="Medium Shading 1 Accent 4" w:semiHidden="0" w:uiPriority="63" w:unhideWhenUsed="0"/>
-    <w:lsdException w:name="Medium Shading 2 Accent 4" w:semiHidden="0" w:uiPriority="64" w:unhideWhenUsed="0"/>
-    <w:lsdException w:name="Medium List 1 Accent 4" w:semiHidden="0" w:uiPriority="65" w:unhideWhenUsed="0"/>
-    <w:lsdException w:name="Medium List 2 Accent 4" w:semiHidden="0" w:uiPriority="66" w:unhideWhenUsed="0"/>
-    <w:lsdException w:name="Medium Grid 1 Accent 4" w:semiHidden="0" w:uiPriority="67" w:unhideWhenUsed="0"/>
-    <w:lsdException w:name="Medium Grid 2 Accent 4" w:semiHidden="0" w:uiPriority="68" w:unhideWhenUsed="0"/>
-    <w:lsdException w:name="Medium Grid 3 Accent 4" w:semiHidden="0" w:uiPriority="69" w:unhideWhenUsed="0"/>
-    <w:lsdException w:name="Dark List Accent 4" w:semiHidden="0" w:uiPriority="70" w:unhideWhenUsed="0"/>
-    <w:lsdException w:name="Colorful Shading Accent 4" w:semiHidden="0" w:uiPriority="71" w:unhideWhenUsed="0"/>
-    <w:lsdException w:name="Colorful List Accent 4" w:semiHidden="0" w:uiPriority="72" w:unhideWhenUsed="0"/>
-    <w:lsdException w:name="Colorful Grid Accent 4" w:semiHidden="0" w:uiPriority="73" w:unhideWhenUsed="0"/>
-    <w:lsdException w:name="Light Shading Accent 5" w:semiHidden="0" w:uiPriority="60" w:unhideWhenUsed="0"/>
-    <w:lsdException w:name="Light List Accent 5" w:semiHidden="0" w:uiPriority="61" w:unhideWhenUsed="0"/>
-    <w:lsdException w:name="Light Grid Accent 5" w:semiHidden="0" w:uiPriority="62" w:unhideWhenUsed="0"/>
-    <w:lsdException w:name="Medium Shading 1 Accent 5" w:semiHidden="0" w:uiPriority="63" w:unhideWhenUsed="0"/>
-    <w:lsdException w:name="Medium Shading 2 Accent 5" w:semiHidden="0" w:uiPriority="64" w:unhideWhenUsed="0"/>
-    <w:lsdException w:name="Medium List 1 Accent 5" w:semiHidden="0" w:uiPriority="65" w:unhideWhenUsed="0"/>
-    <w:lsdException w:name="Medium List 2 Accent 5" w:semiHidden="0" w:uiPriority="66" w:unhideWhenUsed="0"/>
-    <w:lsdException w:name="Medium Grid 1 Accent 5" w:semiHidden="0" w:uiPriority="67" w:unhideWhenUsed="0"/>
-    <w:lsdException w:name="Medium Grid 2 Accent 5" w:semiHidden="0" w:uiPriority="68" w:unhideWhenUsed="0"/>
-    <w:lsdException w:name="Medium Grid 3 Accent 5" w:semiHidden="0" w:uiPriority="69" w:unhideWhenUsed="0"/>
-    <w:lsdException w:name="Dark List Accent 5" w:semiHidden="0" w:uiPriority="70" w:unhideWhenUsed="0"/>
-    <w:lsdException w:name="Colorful Shading Accent 5" w:semiHidden="0" w:uiPriority="71" w:unhideWhenUsed="0"/>
-    <w:lsdException w:name="Colorful List Accent 5" w:semiHidden="0" w:uiPriority="72" w:unhideWhenUsed="0"/>
-    <w:lsdException w:name="Colorful Grid Accent 5" w:semiHidden="0" w:uiPriority="73" w:unhideWhenUsed="0"/>
-    <w:lsdException w:name="Light Shading Accent 6" w:semiHidden="0" w:uiPriority="60" w:unhideWhenUsed="0"/>
-    <w:lsdException w:name="Light List Accent 6" w:semiHidden="0" w:uiPriority="61" w:unhideWhenUsed="0"/>
-    <w:lsdException w:name="Light Grid Accent 6" w:semiHidden="0" w:uiPriority="62" w:unhideWhenUsed="0"/>
-    <w:lsdException w:name="Medium Shading 1 Accent 6" w:semiHidden="0" w:uiPriority="63" w:unhideWhenUsed="0"/>
-    <w:lsdException w:name="Medium Shading 2 Accent 6" w:semiHidden="0" w:uiPriority="64" w:unhideWhenUsed="0"/>
-    <w:lsdException w:name="Medium List 1 Accent 6" w:semiHidden="0" w:uiPriority="65" w:unhideWhenUsed="0"/>
-    <w:lsdException w:name="Medium List 2 Accent 6" w:semiHidden="0" w:uiPriority="66" w:unhideWhenUsed="0"/>
-    <w:lsdException w:name="Medium Grid 1 Accent 6" w:semiHidden="0" w:uiPriority="67" w:unhideWhenUsed="0"/>
-    <w:lsdException w:name="Medium Grid 2 Accent 6" w:semiHidden="0" w:uiPriority="68" w:unhideWhenUsed="0"/>
-    <w:lsdException w:name="Medium Grid 3 Accent 6" w:semiHidden="0" w:uiPriority="69" w:unhideWhenUsed="0"/>
-    <w:lsdException w:name="Dark List Accent 6" w:semiHidden="0" w:uiPriority="70" w:unhideWhenUsed="0"/>
-    <w:lsdException w:name="Colorful Shading Accent 6" w:semiHidden="0" w:uiPriority="71" w:unhideWhenUsed="0"/>
-    <w:lsdException w:name="Colorful List Accent 6" w:semiHidden="0" w:uiPriority="72" w:unhideWhenUsed="0"/>
-    <w:lsdException w:name="Colorful Grid Accent 6" w:semiHidden="0" w:uiPriority="73" w:unhideWhenUsed="0"/>
-    <w:lsdException w:name="Subtle Emphasis" w:semiHidden="0" w:uiPriority="19" w:unhideWhenUsed="0" w:qFormat="1"/>
-    <w:lsdException w:name="Intense Emphasis" w:semiHidden="0" w:uiPriority="21" w:unhideWhenUsed="0" w:qFormat="1"/>
-    <w:lsdException w:name="Subtle Reference" w:semiHidden="0" w:uiPriority="31" w:unhideWhenUsed="0" w:qFormat="1"/>
-    <w:lsdException w:name="Intense Reference" w:semiHidden="0" w:uiPriority="32" w:unhideWhenUsed="0" w:qFormat="1"/>
-    <w:lsdException w:name="Book Title" w:semiHidden="0" w:uiPriority="33" w:unhideWhenUsed="0" w:qFormat="1"/>
-    <w:lsdException w:name="Bibliography" w:uiPriority="37"/>
-    <w:lsdException w:name="TOC Heading" w:uiPriority="39" w:qFormat="1"/>
+  <w:latentStyles w:defLockedState="0" w:defUIPriority="99" w:defSemiHidden="0" w:defUnhideWhenUsed="0" w:defQFormat="0" w:count="371">
+    <w:lsdException w:name="Normal" w:uiPriority="0" w:qFormat="1"/>
+    <w:lsdException w:name="heading 1" w:uiPriority="9" w:qFormat="1"/>
+    <w:lsdException w:name="heading 2" w:semiHidden="1" w:uiPriority="9" w:unhideWhenUsed="1" w:qFormat="1"/>
+    <w:lsdException w:name="heading 3" w:semiHidden="1" w:uiPriority="9" w:unhideWhenUsed="1" w:qFormat="1"/>
+    <w:lsdException w:name="heading 4" w:semiHidden="1" w:uiPriority="9" w:unhideWhenUsed="1" w:qFormat="1"/>
+    <w:lsdException w:name="heading 5" w:semiHidden="1" w:uiPriority="9" w:unhideWhenUsed="1" w:qFormat="1"/>
+    <w:lsdException w:name="heading 6" w:semiHidden="1" w:uiPriority="9" w:unhideWhenUsed="1" w:qFormat="1"/>
+    <w:lsdException w:name="heading 7" w:semiHidden="1" w:uiPriority="9" w:unhideWhenUsed="1" w:qFormat="1"/>
+    <w:lsdException w:name="heading 8" w:semiHidden="1" w:uiPriority="9" w:unhideWhenUsed="1" w:qFormat="1"/>
+    <w:lsdException w:name="heading 9" w:semiHidden="1" w:uiPriority="9" w:unhideWhenUsed="1" w:qFormat="1"/>
+    <w:lsdException w:name="index 1" w:semiHidden="1" w:unhideWhenUsed="1"/>
+    <w:lsdException w:name="index 2" w:semiHidden="1" w:unhideWhenUsed="1"/>
+    <w:lsdException w:name="index 3" w:semiHidden="1" w:unhideWhenUsed="1"/>
+    <w:lsdException w:name="index 4" w:semiHidden="1" w:unhideWhenUsed="1"/>
+    <w:lsdException w:name="index 5" w:semiHidden="1" w:unhideWhenUsed="1"/>
+    <w:lsdException w:name="index 6" w:semiHidden="1" w:unhideWhenUsed="1"/>
+    <w:lsdException w:name="index 7" w:semiHidden="1" w:unhideWhenUsed="1"/>
+    <w:lsdException w:name="index 8" w:semiHidden="1" w:unhideWhenUsed="1"/>
+    <w:lsdException w:name="index 9" w:semiHidden="1" w:unhideWhenUsed="1"/>
+    <w:lsdException w:name="toc 1" w:semiHidden="1" w:uiPriority="39" w:unhideWhenUsed="1"/>
+    <w:lsdException w:name="toc 2" w:semiHidden="1" w:uiPriority="39" w:unhideWhenUsed="1"/>
+    <w:lsdException w:name="toc 3" w:semiHidden="1" w:uiPriority="39" w:unhideWhenUsed="1"/>
+    <w:lsdException w:name="toc 4" w:semiHidden="1" w:uiPriority="39" w:unhideWhenUsed="1"/>
+    <w:lsdException w:name="toc 5" w:semiHidden="1" w:uiPriority="39" w:unhideWhenUsed="1"/>
+    <w:lsdException w:name="toc 6" w:semiHidden="1" w:uiPriority="39" w:unhideWhenUsed="1"/>
+    <w:lsdException w:name="toc 7" w:semiHidden="1" w:uiPriority="39" w:unhideWhenUsed="1"/>
+    <w:lsdException w:name="toc 8" w:semiHidden="1" w:uiPriority="39" w:unhideWhenUsed="1"/>
+    <w:lsdException w:name="toc 9" w:semiHidden="1" w:uiPriority="39" w:unhideWhenUsed="1"/>
+    <w:lsdException w:name="Normal Indent" w:semiHidden="1" w:unhideWhenUsed="1"/>
+    <w:lsdException w:name="footnote text" w:semiHidden="1" w:unhideWhenUsed="1"/>
+    <w:lsdException w:name="annotation text" w:semiHidden="1" w:unhideWhenUsed="1"/>
+    <w:lsdException w:name="header" w:semiHidden="1" w:unhideWhenUsed="1"/>
+    <w:lsdException w:name="footer" w:semiHidden="1" w:unhideWhenUsed="1"/>
+    <w:lsdException w:name="index heading" w:semiHidden="1" w:unhideWhenUsed="1"/>
+    <w:lsdException w:name="caption" w:semiHidden="1" w:uiPriority="35" w:unhideWhenUsed="1" w:qFormat="1"/>
+    <w:lsdException w:name="table of figures" w:semiHidden="1" w:unhideWhenUsed="1"/>
+    <w:lsdException w:name="envelope address" w:semiHidden="1" w:unhideWhenUsed="1"/>
+    <w:lsdException w:name="envelope return" w:semiHidden="1" w:unhideWhenUsed="1"/>
+    <w:lsdException w:name="footnote reference" w:semiHidden="1" w:unhideWhenUsed="1"/>
+    <w:lsdException w:name="annotation reference" w:semiHidden="1" w:unhideWhenUsed="1"/>
+    <w:lsdException w:name="line number" w:semiHidden="1" w:unhideWhenUsed="1"/>
+    <w:lsdException w:name="page number" w:semiHidden="1" w:unhideWhenUsed="1"/>
+    <w:lsdException w:name="endnote reference" w:semiHidden="1" w:unhideWhenUsed="1"/>
+    <w:lsdException w:name="endnote text" w:semiHidden="1" w:unhideWhenUsed="1"/>
+    <w:lsdException w:name="table of authorities" w:semiHidden="1" w:unhideWhenUsed="1"/>
+    <w:lsdException w:name="macro" w:semiHidden="1" w:unhideWhenUsed="1"/>
+    <w:lsdException w:name="toa heading" w:semiHidden="1" w:unhideWhenUsed="1"/>
+    <w:lsdException w:name="List" w:semiHidden="1" w:unhideWhenUsed="1"/>
+    <w:lsdException w:name="List Bullet" w:semiHidden="1" w:unhideWhenUsed="1"/>
+    <w:lsdException w:name="List Number" w:semiHidden="1" w:unhideWhenUsed="1"/>
+    <w:lsdException w:name="List 2" w:semiHidden="1" w:unhideWhenUsed="1"/>
+    <w:lsdException w:name="List 3" w:semiHidden="1" w:unhideWhenUsed="1"/>
+    <w:lsdException w:name="List 4" w:semiHidden="1" w:unhideWhenUsed="1"/>
+    <w:lsdException w:name="List 5" w:semiHidden="1" w:unhideWhenUsed="1"/>
+    <w:lsdException w:name="List Bullet 2" w:semiHidden="1" w:unhideWhenUsed="1"/>
+    <w:lsdException w:name="List Bullet 3" w:semiHidden="1" w:unhideWhenUsed="1"/>
+    <w:lsdException w:name="List Bullet 4" w:semiHidden="1" w:unhideWhenUsed="1"/>
+    <w:lsdException w:name="List Bullet 5" w:semiHidden="1" w:unhideWhenUsed="1"/>
+    <w:lsdException w:name="List Number 2" w:semiHidden="1" w:unhideWhenUsed="1"/>
+    <w:lsdException w:name="List Number 3" w:semiHidden="1" w:unhideWhenUsed="1"/>
+    <w:lsdException w:name="List Number 4" w:semiHidden="1" w:unhideWhenUsed="1"/>
+    <w:lsdException w:name="List Number 5" w:semiHidden="1" w:unhideWhenUsed="1"/>
+    <w:lsdException w:name="Title" w:uiPriority="10" w:qFormat="1"/>
+    <w:lsdException w:name="Closing" w:semiHidden="1" w:unhideWhenUsed="1"/>
+    <w:lsdException w:name="Signature" w:semiHidden="1" w:unhideWhenUsed="1"/>
+    <w:lsdException w:name="Default Paragraph Font" w:semiHidden="1" w:uiPriority="1" w:unhideWhenUsed="1"/>
+    <w:lsdException w:name="Body Text" w:semiHidden="1" w:unhideWhenUsed="1"/>
+    <w:lsdException w:name="Body Text Indent" w:semiHidden="1" w:unhideWhenUsed="1"/>
+    <w:lsdException w:name="List Continue" w:semiHidden="1" w:unhideWhenUsed="1"/>
+    <w:lsdException w:name="List Continue 2" w:semiHidden="1" w:unhideWhenUsed="1"/>
+    <w:lsdException w:name="List Continue 3" w:semiHidden="1" w:unhideWhenUsed="1"/>
+    <w:lsdException w:name="List Continue 4" w:semiHidden="1" w:unhideWhenUsed="1"/>
+    <w:lsdException w:name="List Continue 5" w:semiHidden="1" w:unhideWhenUsed="1"/>
+    <w:lsdException w:name="Message Header" w:semiHidden="1" w:unhideWhenUsed="1"/>
+    <w:lsdException w:name="Subtitle" w:uiPriority="11" w:qFormat="1"/>
+    <w:lsdException w:name="Salutation" w:semiHidden="1" w:unhideWhenUsed="1"/>
+    <w:lsdException w:name="Date" w:semiHidden="1" w:unhideWhenUsed="1"/>
+    <w:lsdException w:name="Body Text First Indent" w:semiHidden="1" w:unhideWhenUsed="1"/>
+    <w:lsdException w:name="Body Text First Indent 2" w:semiHidden="1" w:unhideWhenUsed="1"/>
+    <w:lsdException w:name="Note Heading" w:semiHidden="1" w:unhideWhenUsed="1"/>
+    <w:lsdException w:name="Body Text 2" w:semiHidden="1" w:unhideWhenUsed="1"/>
+    <w:lsdException w:name="Body Text 3" w:semiHidden="1" w:unhideWhenUsed="1"/>
+    <w:lsdException w:name="Body Text Indent 2" w:semiHidden="1" w:unhideWhenUsed="1"/>
+    <w:lsdException w:name="Body Text Indent 3" w:semiHidden="1" w:unhideWhenUsed="1"/>
+    <w:lsdException w:name="Block Text" w:semiHidden="1" w:unhideWhenUsed="1"/>
+    <w:lsdException w:name="Hyperlink" w:semiHidden="1" w:unhideWhenUsed="1"/>
+    <w:lsdException w:name="FollowedHyperlink" w:semiHidden="1" w:unhideWhenUsed="1"/>
+    <w:lsdException w:name="Strong" w:uiPriority="22" w:qFormat="1"/>
+    <w:lsdException w:name="Emphasis" w:uiPriority="20" w:qFormat="1"/>
+    <w:lsdException w:name="Document Map" w:semiHidden="1" w:unhideWhenUsed="1"/>
+    <w:lsdException w:name="Plain Text" w:semiHidden="1" w:unhideWhenUsed="1"/>
+    <w:lsdException w:name="E-mail Signature" w:semiHidden="1" w:unhideWhenUsed="1"/>
+    <w:lsdException w:name="HTML Top of Form" w:semiHidden="1" w:unhideWhenUsed="1"/>
+    <w:lsdException w:name="HTML Bottom of Form" w:semiHidden="1" w:unhideWhenUsed="1"/>
+    <w:lsdException w:name="Normal (Web)" w:semiHidden="1" w:unhideWhenUsed="1"/>
+    <w:lsdException w:name="HTML Acronym" w:semiHidden="1" w:unhideWhenUsed="1"/>
+    <w:lsdException w:name="HTML Address" w:semiHidden="1" w:unhideWhenUsed="1"/>
+    <w:lsdException w:name="HTML Cite" w:semiHidden="1" w:unhideWhenUsed="1"/>
+    <w:lsdException w:name="HTML Code" w:semiHidden="1" w:unhideWhenUsed="1"/>
+    <w:lsdException w:name="HTML Definition" w:semiHidden="1" w:unhideWhenUsed="1"/>
+    <w:lsdException w:name="HTML Keyboard" w:semiHidden="1" w:unhideWhenUsed="1"/>
+    <w:lsdException w:name="HTML Preformatted" w:semiHidden="1" w:unhideWhenUsed="1"/>
+    <w:lsdException w:name="HTML Sample" w:semiHidden="1" w:unhideWhenUsed="1"/>
+    <w:lsdException w:name="HTML Typewriter" w:semiHidden="1" w:unhideWhenUsed="1"/>
+    <w:lsdException w:name="HTML Variable" w:semiHidden="1" w:unhideWhenUsed="1"/>
+    <w:lsdException w:name="Normal Table" w:semiHidden="1" w:unhideWhenUsed="1"/>
+    <w:lsdException w:name="annotation subject" w:semiHidden="1" w:unhideWhenUsed="1"/>
+    <w:lsdException w:name="No List" w:semiHidden="1" w:unhideWhenUsed="1"/>
+    <w:lsdException w:name="Outline List 1" w:semiHidden="1" w:unhideWhenUsed="1"/>
+    <w:lsdException w:name="Outline List 2" w:semiHidden="1" w:unhideWhenUsed="1"/>
+    <w:lsdException w:name="Outline List 3" w:semiHidden="1" w:unhideWhenUsed="1"/>
+    <w:lsdException w:name="Table Simple 1" w:semiHidden="1" w:unhideWhenUsed="1"/>
+    <w:lsdException w:name="Table Simple 2" w:semiHidden="1" w:unhideWhenUsed="1"/>
+    <w:lsdException w:name="Table Simple 3" w:semiHidden="1" w:unhideWhenUsed="1"/>
+    <w:lsdException w:name="Table Classic 1" w:semiHidden="1" w:unhideWhenUsed="1"/>
+    <w:lsdException w:name="Table Classic 2" w:semiHidden="1" w:unhideWhenUsed="1"/>
+    <w:lsdException w:name="Table Classic 3" w:semiHidden="1" w:unhideWhenUsed="1"/>
+    <w:lsdException w:name="Table Classic 4" w:semiHidden="1" w:unhideWhenUsed="1"/>
+    <w:lsdException w:name="Table Colorful 1" w:semiHidden="1" w:unhideWhenUsed="1"/>
+    <w:lsdException w:name="Table Colorful 2" w:semiHidden="1" w:unhideWhenUsed="1"/>
+    <w:lsdException w:name="Table Colorful 3" w:semiHidden="1" w:unhideWhenUsed="1"/>
+    <w:lsdException w:name="Table Columns 1" w:semiHidden="1" w:unhideWhenUsed="1"/>
+    <w:lsdException w:name="Table Columns 2" w:semiHidden="1" w:unhideWhenUsed="1"/>
+    <w:lsdException w:name="Table Columns 3" w:semiHidden="1" w:unhideWhenUsed="1"/>
+    <w:lsdException w:name="Table Columns 4" w:semiHidden="1" w:unhideWhenUsed="1"/>
+    <w:lsdException w:name="Table Columns 5" w:semiHidden="1" w:unhideWhenUsed="1"/>
+    <w:lsdException w:name="Table Grid 1" w:semiHidden="1" w:unhideWhenUsed="1"/>
+    <w:lsdException w:name="Table Grid 2" w:semiHidden="1" w:unhideWhenUsed="1"/>
+    <w:lsdException w:name="Table Grid 3" w:semiHidden="1" w:unhideWhenUsed="1"/>
+    <w:lsdException w:name="Table Grid 4" w:semiHidden="1" w:unhideWhenUsed="1"/>
+    <w:lsdException w:name="Table Grid 5" w:semiHidden="1" w:unhideWhenUsed="1"/>
+    <w:lsdException w:name="Table Grid 6" w:semiHidden="1" w:unhideWhenUsed="1"/>
+    <w:lsdException w:name="Table Grid 7" w:semiHidden="1" w:unhideWhenUsed="1"/>
+    <w:lsdException w:name="Table Grid 8" w:semiHidden="1" w:unhideWhenUsed="1"/>
+    <w:lsdException w:name="Table List 1" w:semiHidden="1" w:unhideWhenUsed="1"/>
+    <w:lsdException w:name="Table List 2" w:semiHidden="1" w:unhideWhenUsed="1"/>
+    <w:lsdException w:name="Table List 3" w:semiHidden="1" w:unhideWhenUsed="1"/>
+    <w:lsdException w:name="Table List 4" w:semiHidden="1" w:unhideWhenUsed="1"/>
+    <w:lsdException w:name="Table List 5" w:semiHidden="1" w:unhideWhenUsed="1"/>
+    <w:lsdException w:name="Table List 6" w:semiHidden="1" w:unhideWhenUsed="1"/>
+    <w:lsdException w:name="Table List 7" w:semiHidden="1" w:unhideWhenUsed="1"/>
+    <w:lsdException w:name="Table List 8" w:semiHidden="1" w:unhideWhenUsed="1"/>
+    <w:lsdException w:name="Table 3D effects 1" w:semiHidden="1" w:unhideWhenUsed="1"/>
+    <w:lsdException w:name="Table 3D effects 2" w:semiHidden="1" w:unhideWhenUsed="1"/>
+    <w:lsdException w:name="Table 3D effects 3" w:semiHidden="1" w:unhideWhenUsed="1"/>
+    <w:lsdException w:name="Table Contemporary" w:semiHidden="1" w:unhideWhenUsed="1"/>
+    <w:lsdException w:name="Table Elegant" w:semiHidden="1" w:unhideWhenUsed="1"/>
+    <w:lsdException w:name="Table Professional" w:semiHidden="1" w:unhideWhenUsed="1"/>
+    <w:lsdException w:name="Table Subtle 1" w:semiHidden="1" w:unhideWhenUsed="1"/>
+    <w:lsdException w:name="Table Subtle 2" w:semiHidden="1" w:unhideWhenUsed="1"/>
+    <w:lsdException w:name="Table Web 1" w:semiHidden="1" w:unhideWhenUsed="1"/>
+    <w:lsdException w:name="Table Web 2" w:semiHidden="1" w:unhideWhenUsed="1"/>
+    <w:lsdException w:name="Table Web 3" w:semiHidden="1" w:unhideWhenUsed="1"/>
+    <w:lsdException w:name="Balloon Text" w:semiHidden="1" w:unhideWhenUsed="1"/>
+    <w:lsdException w:name="Table Grid" w:uiPriority="59"/>
+    <w:lsdException w:name="Table Theme" w:semiHidden="1" w:unhideWhenUsed="1"/>
+    <w:lsdException w:name="Placeholder Text" w:semiHidden="1"/>
+    <w:lsdException w:name="No Spacing" w:uiPriority="1" w:qFormat="1"/>
+    <w:lsdException w:name="Light Shading" w:uiPriority="60"/>
+    <w:lsdException w:name="Light List" w:uiPriority="61"/>
+    <w:lsdException w:name="Light Grid" w:uiPriority="62"/>
+    <w:lsdException w:name="Medium Shading 1" w:uiPriority="63"/>
+    <w:lsdException w:name="Medium Shading 2" w:uiPriority="64"/>
+    <w:lsdException w:name="Medium List 1" w:uiPriority="65"/>
+    <w:lsdException w:name="Medium List 2" w:uiPriority="66"/>
+    <w:lsdException w:name="Medium Grid 1" w:uiPriority="67"/>
+    <w:lsdException w:name="Medium Grid 2" w:uiPriority="68"/>
+    <w:lsdException w:name="Medium Grid 3" w:uiPriority="69"/>
+    <w:lsdException w:name="Dark List" w:uiPriority="70"/>
+    <w:lsdException w:name="Colorful Shading" w:uiPriority="71"/>
+    <w:lsdException w:name="Colorful List" w:uiPriority="72"/>
+    <w:lsdException w:name="Colorful Grid" w:uiPriority="73"/>
+    <w:lsdException w:name="Light Shading Accent 1" w:uiPriority="60"/>
+    <w:lsdException w:name="Light List Accent 1" w:uiPriority="61"/>
+    <w:lsdException w:name="Light Grid Accent 1" w:uiPriority="62"/>
+    <w:lsdException w:name="Medium Shading 1 Accent 1" w:uiPriority="63"/>
+    <w:lsdException w:name="Medium Shading 2 Accent 1" w:uiPriority="64"/>
+    <w:lsdException w:name="Medium List 1 Accent 1" w:uiPriority="65"/>
+    <w:lsdException w:name="Revision" w:semiHidden="1"/>
+    <w:lsdException w:name="List Paragraph" w:uiPriority="34" w:qFormat="1"/>
+    <w:lsdException w:name="Quote" w:uiPriority="29" w:qFormat="1"/>
+    <w:lsdException w:name="Intense Quote" w:uiPriority="30" w:qFormat="1"/>
+    <w:lsdException w:name="Medium List 2 Accent 1" w:uiPriority="66"/>
+    <w:lsdException w:name="Medium Grid 1 Accent 1" w:uiPriority="67"/>
+    <w:lsdException w:name="Medium Grid 2 Accent 1" w:uiPriority="68"/>
+    <w:lsdException w:name="Medium Grid 3 Accent 1" w:uiPriority="69"/>
+    <w:lsdException w:name="Dark List Accent 1" w:uiPriority="70"/>
+    <w:lsdException w:name="Colorful Shading Accent 1" w:uiPriority="71"/>
+    <w:lsdException w:name="Colorful List Accent 1" w:uiPriority="72"/>
+    <w:lsdException w:name="Colorful Grid Accent 1" w:uiPriority="73"/>
+    <w:lsdException w:name="Light Shading Accent 2" w:uiPriority="60"/>
+    <w:lsdException w:name="Light List Accent 2" w:uiPriority="61"/>
+    <w:lsdException w:name="Light Grid Accent 2" w:uiPriority="62"/>
+    <w:lsdException w:name="Medium Shading 1 Accent 2" w:uiPriority="63"/>
+    <w:lsdException w:name="Medium Shading 2 Accent 2" w:uiPriority="64"/>
+    <w:lsdException w:name="Medium List 1 Accent 2" w:uiPriority="65"/>
+    <w:lsdException w:name="Medium List 2 Accent 2" w:uiPriority="66"/>
+    <w:lsdException w:name="Medium Grid 1 Accent 2" w:uiPriority="67"/>
+    <w:lsdException w:name="Medium Grid 2 Accent 2" w:uiPriority="68"/>
+    <w:lsdException w:name="Medium Grid 3 Accent 2" w:uiPriority="69"/>
+    <w:lsdException w:name="Dark List Accent 2" w:uiPriority="70"/>
+    <w:lsdException w:name="Colorful Shading Accent 2" w:uiPriority="71"/>
+    <w:lsdException w:name="Colorful List Accent 2" w:uiPriority="72"/>
+    <w:lsdException w:name="Colorful Grid Accent 2" w:uiPriority="73"/>
+    <w:lsdException w:name="Light Shading Accent 3" w:uiPriority="60"/>
+    <w:lsdException w:name="Light List Accent 3" w:uiPriority="61"/>
+    <w:lsdException w:name="Light Grid Accent 3" w:uiPriority="62"/>
+    <w:lsdException w:name="Medium Shading 1 Accent 3" w:uiPriority="63"/>
+    <w:lsdException w:name="Medium Shading 2 Accent 3" w:uiPriority="64"/>
+    <w:lsdException w:name="Medium List 1 Accent 3" w:uiPriority="65"/>
+    <w:lsdException w:name="Medium List 2 Accent 3" w:uiPriority="66"/>
+    <w:lsdException w:name="Medium Grid 1 Accent 3" w:uiPriority="67"/>
+    <w:lsdException w:name="Medium Grid 2 Accent 3" w:uiPriority="68"/>
+    <w:lsdException w:name="Medium Grid 3 Accent 3" w:uiPriority="69"/>
+    <w:lsdException w:name="Dark List Accent 3" w:uiPriority="70"/>
+    <w:lsdException w:name="Colorful Shading Accent 3" w:uiPriority="71"/>
+    <w:lsdException w:name="Colorful List Accent 3" w:uiPriority="72"/>
+    <w:lsdException w:name="Colorful Grid Accent 3" w:uiPriority="73"/>
+    <w:lsdException w:name="Light Shading Accent 4" w:uiPriority="60"/>
+    <w:lsdException w:name="Light List Accent 4" w:uiPriority="61"/>
+    <w:lsdException w:name="Light Grid Accent 4" w:uiPriority="62"/>
+    <w:lsdException w:name="Medium Shading 1 Accent 4" w:uiPriority="63"/>
+    <w:lsdException w:name="Medium Shading 2 Accent 4" w:uiPriority="64"/>
+    <w:lsdException w:name="Medium List 1 Accent 4" w:uiPriority="65"/>
+    <w:lsdException w:name="Medium List 2 Accent 4" w:uiPriority="66"/>
+    <w:lsdException w:name="Medium Grid 1 Accent 4" w:uiPriority="67"/>
+    <w:lsdException w:name="Medium Grid 2 Accent 4" w:uiPriority="68"/>
+    <w:lsdException w:name="Medium Grid 3 Accent 4" w:uiPriority="69"/>
+    <w:lsdException w:name="Dark List Accent 4" w:uiPriority="70"/>
+    <w:lsdException w:name="Colorful Shading Accent 4" w:uiPriority="71"/>
+    <w:lsdException w:name="Colorful List Accent 4" w:uiPriority="72"/>
+    <w:lsdException w:name="Colorful Grid Accent 4" w:uiPriority="73"/>
+    <w:lsdException w:name="Light Shading Accent 5" w:uiPriority="60"/>
+    <w:lsdException w:name="Light List Accent 5" w:uiPriority="61"/>
+    <w:lsdException w:name="Light Grid Accent 5" w:uiPriority="62"/>
+    <w:lsdException w:name="Medium Shading 1 Accent 5" w:uiPriority="63"/>
+    <w:lsdException w:name="Medium Shading 2 Accent 5" w:uiPriority="64"/>
+    <w:lsdException w:name="Medium List 1 Accent 5" w:uiPriority="65"/>
+    <w:lsdException w:name="Medium List 2 Accent 5" w:uiPriority="66"/>
+    <w:lsdException w:name="Medium Grid 1 Accent 5" w:uiPriority="67"/>
+    <w:lsdException w:name="Medium Grid 2 Accent 5" w:uiPriority="68"/>
+    <w:lsdException w:name="Medium Grid 3 Accent 5" w:uiPriority="69"/>
+    <w:lsdException w:name="Dark List Accent 5" w:uiPriority="70"/>
+    <w:lsdException w:name="Colorful Shading Accent 5" w:uiPriority="71"/>
+    <w:lsdException w:name="Colorful List Accent 5" w:uiPriority="72"/>
+    <w:lsdException w:name="Colorful Grid Accent 5" w:uiPriority="73"/>
+    <w:lsdException w:name="Light Shading Accent 6" w:uiPriority="60"/>
+    <w:lsdException w:name="Light List Accent 6" w:uiPriority="61"/>
+    <w:lsdException w:name="Light Grid Accent 6" w:uiPriority="62"/>
+    <w:lsdException w:name="Medium Shading 1 Accent 6" w:uiPriority="63"/>
+    <w:lsdException w:name="Medium Shading 2 Accent 6" w:uiPriority="64"/>
+    <w:lsdException w:name="Medium List 1 Accent 6" w:uiPriority="65"/>
+    <w:lsdException w:name="Medium List 2 Accent 6" w:uiPriority="66"/>
+    <w:lsdException w:name="Medium Grid 1 Accent 6" w:uiPriority="67"/>
+    <w:lsdException w:name="Medium Grid 2 Accent 6" w:uiPriority="68"/>
+    <w:lsdException w:name="Medium Grid 3 Accent 6" w:uiPriority="69"/>
+    <w:lsdException w:name="Dark List Accent 6" w:uiPriority="70"/>
+    <w:lsdException w:name="Colorful Shading Accent 6" w:uiPriority="71"/>
+    <w:lsdException w:name="Colorful List Accent 6" w:uiPriority="72"/>
+    <w:lsdException w:name="Colorful Grid Accent 6" w:uiPriority="73"/>
+    <w:lsdException w:name="Subtle Emphasis" w:uiPriority="19" w:qFormat="1"/>
+    <w:lsdException w:name="Intense Emphasis" w:uiPriority="21" w:qFormat="1"/>
+    <w:lsdException w:name="Subtle Reference" w:uiPriority="31" w:qFormat="1"/>
+    <w:lsdException w:name="Intense Reference" w:uiPriority="32" w:qFormat="1"/>
+    <w:lsdException w:name="Book Title" w:uiPriority="33" w:qFormat="1"/>
+    <w:lsdException w:name="Bibliography" w:semiHidden="1" w:uiPriority="37" w:unhideWhenUsed="1"/>
+    <w:lsdException w:name="TOC Heading" w:semiHidden="1" w:uiPriority="39" w:unhideWhenUsed="1" w:qFormat="1"/>
+    <w:lsdException w:name="Plain Table 1" w:uiPriority="41"/>
+    <w:lsdException w:name="Plain Table 2" w:uiPriority="42"/>
+    <w:lsdException w:name="Plain Table 3" w:uiPriority="43"/>
+    <w:lsdException w:name="Plain Table 4" w:uiPriority="44"/>
+    <w:lsdException w:name="Plain Table 5" w:uiPriority="45"/>
+    <w:lsdException w:name="Grid Table Light" w:uiPriority="40"/>
+    <w:lsdException w:name="Grid Table 1 Light" w:uiPriority="46"/>
+    <w:lsdException w:name="Grid Table 2" w:uiPriority="47"/>
+    <w:lsdException w:name="Grid Table 3" w:uiPriority="48"/>
+    <w:lsdException w:name="Grid Table 4" w:uiPriority="49"/>
+    <w:lsdException w:name="Grid Table 5 Dark" w:uiPriority="50"/>
+    <w:lsdException w:name="Grid Table 6 Colorful" w:uiPriority="51"/>
+    <w:lsdException w:name="Grid Table 7 Colorful" w:uiPriority="52"/>
+    <w:lsdException w:name="Grid Table 1 Light Accent 1" w:uiPriority="46"/>
+    <w:lsdException w:name="Grid Table 2 Accent 1" w:uiPriority="47"/>
+    <w:lsdException w:name="Grid Table 3 Accent 1" w:uiPriority="48"/>
+    <w:lsdException w:name="Grid Table 4 Accent 1" w:uiPriority="49"/>
+    <w:lsdException w:name="Grid Table 5 Dark Accent 1" w:uiPriority="50"/>
+    <w:lsdException w:name="Grid Table 6 Colorful Accent 1" w:uiPriority="51"/>
+    <w:lsdException w:name="Grid Table 7 Colorful Accent 1" w:uiPriority="52"/>
+    <w:lsdException w:name="Grid Table 1 Light Accent 2" w:uiPriority="46"/>
+    <w:lsdException w:name="Grid Table 2 Accent 2" w:uiPriority="47"/>
+    <w:lsdException w:name="Grid Table 3 Accent 2" w:uiPriority="48"/>
+    <w:lsdException w:name="Grid Table 4 Accent 2" w:uiPriority="49"/>
+    <w:lsdException w:name="Grid Table 5 Dark Accent 2" w:uiPriority="50"/>
+    <w:lsdException w:name="Grid Table 6 Colorful Accent 2" w:uiPriority="51"/>
+    <w:lsdException w:name="Grid Table 7 Colorful Accent 2" w:uiPriority="52"/>
+    <w:lsdException w:name="Grid Table 1 Light Accent 3" w:uiPriority="46"/>
+    <w:lsdException w:name="Grid Table 2 Accent 3" w:uiPriority="47"/>
+    <w:lsdException w:name="Grid Table 3 Accent 3" w:uiPriority="48"/>
+    <w:lsdException w:name="Grid Table 4 Accent 3" w:uiPriority="49"/>
+    <w:lsdException w:name="Grid Table 5 Dark Accent 3" w:uiPriority="50"/>
+    <w:lsdException w:name="Grid Table 6 Colorful Accent 3" w:uiPriority="51"/>
+    <w:lsdException w:name="Grid Table 7 Colorful Accent 3" w:uiPriority="52"/>
+    <w:lsdException w:name="Grid Table 1 Light Accent 4" w:uiPriority="46"/>
+    <w:lsdException w:name="Grid Table 2 Accent 4" w:uiPriority="47"/>
+    <w:lsdException w:name="Grid Table 3 Accent 4" w:uiPriority="48"/>
+    <w:lsdException w:name="Grid Table 4 Accent 4" w:uiPriority="49"/>
+    <w:lsdException w:name="Grid Table 5 Dark Accent 4" w:uiPriority="50"/>
+    <w:lsdException w:name="Grid Table 6 Colorful Accent 4" w:uiPriority="51"/>
+    <w:lsdException w:name="Grid Table 7 Colorful Accent 4" w:uiPriority="52"/>
+    <w:lsdException w:name="Grid Table 1 Light Accent 5" w:uiPriority="46"/>
+    <w:lsdException w:name="Grid Table 2 Accent 5" w:uiPriority="47"/>
+    <w:lsdException w:name="Grid Table 3 Accent 5" w:uiPriority="48"/>
+    <w:lsdException w:name="Grid Table 4 Accent 5" w:uiPriority="49"/>
+    <w:lsdException w:name="Grid Table 5 Dark Accent 5" w:uiPriority="50"/>
+    <w:lsdException w:name="Grid Table 6 Colorful Accent 5" w:uiPriority="51"/>
+    <w:lsdException w:name="Grid Table 7 Colorful Accent 5" w:uiPriority="52"/>
+    <w:lsdException w:name="Grid Table 1 Light Accent 6" w:uiPriority="46"/>
+    <w:lsdException w:name="Grid Table 2 Accent 6" w:uiPriority="47"/>
+    <w:lsdException w:name="Grid Table 3 Accent 6" w:uiPriority="48"/>
+    <w:lsdException w:name="Grid Table 4 Accent 6" w:uiPriority="49"/>
+    <w:lsdException w:name="Grid Table 5 Dark Accent 6" w:uiPriority="50"/>
+    <w:lsdException w:name="Grid Table 6 Colorful Accent 6" w:uiPriority="51"/>
+    <w:lsdException w:name="Grid Table 7 Colorful Accent 6" w:uiPriority="52"/>
+    <w:lsdException w:name="List Table 1 Light" w:uiPriority="46"/>
+    <w:lsdException w:name="List Table 2" w:uiPriority="47"/>
+    <w:lsdException w:name="List Table 3" w:uiPriority="48"/>
+    <w:lsdException w:name="List Table 4" w:uiPriority="49"/>
+    <w:lsdException w:name="List Table 5 Dark" w:uiPriority="50"/>
+    <w:lsdException w:name="List Table 6 Colorful" w:uiPriority="51"/>
+    <w:lsdException w:name="List Table 7 Colorful" w:uiPriority="52"/>
+    <w:lsdException w:name="List Table 1 Light Accent 1" w:uiPriority="46"/>
+    <w:lsdException w:name="List Table 2 Accent 1" w:uiPriority="47"/>
+    <w:lsdException w:name="List Table 3 Accent 1" w:uiPriority="48"/>
+    <w:lsdException w:name="List Table 4 Accent 1" w:uiPriority="49"/>
+    <w:lsdException w:name="List Table 5 Dark Accent 1" w:uiPriority="50"/>
+    <w:lsdException w:name="List Table 6 Colorful Accent 1" w:uiPriority="51"/>
+    <w:lsdException w:name="List Table 7 Colorful Accent 1" w:uiPriority="52"/>
+    <w:lsdException w:name="List Table 1 Light Accent 2" w:uiPriority="46"/>
+    <w:lsdException w:name="List Table 2 Accent 2" w:uiPriority="47"/>
+    <w:lsdException w:name="List Table 3 Accent 2" w:uiPriority="48"/>
+    <w:lsdException w:name="List Table 4 Accent 2" w:uiPriority="49"/>
+    <w:lsdException w:name="List Table 5 Dark Accent 2" w:uiPriority="50"/>
+    <w:lsdException w:name="List Table 6 Colorful Accent 2" w:uiPriority="51"/>
+    <w:lsdException w:name="List Table 7 Colorful Accent 2" w:uiPriority="52"/>
+    <w:lsdException w:name="List Table 1 Light Accent 3" w:uiPriority="46"/>
+    <w:lsdException w:name="List Table 2 Accent 3" w:uiPriority="47"/>
+    <w:lsdException w:name="List Table 3 Accent 3" w:uiPriority="48"/>
+    <w:lsdException w:name="List Table 4 Accent 3" w:uiPriority="49"/>
+    <w:lsdException w:name="List Table 5 Dark Accent 3" w:uiPriority="50"/>
+    <w:lsdException w:name="List Table 6 Colorful Accent 3" w:uiPriority="51"/>
+    <w:lsdException w:name="List Table 7 Colorful Accent 3" w:uiPriority="52"/>
+    <w:lsdException w:name="List Table 1 Light Accent 4" w:uiPriority="46"/>
+    <w:lsdException w:name="List Table 2 Accent 4" w:uiPriority="47"/>
+    <w:lsdException w:name="List Table 3 Accent 4" w:uiPriority="48"/>
+    <w:lsdException w:name="List Table 4 Accent 4" w:uiPriority="49"/>
+    <w:lsdException w:name="List Table 5 Dark Accent 4" w:uiPriority="50"/>
+    <w:lsdException w:name="List Table 6 Colorful Accent 4" w:uiPriority="51"/>
+    <w:lsdException w:name="List Table 7 Colorful Accent 4" w:uiPriority="52"/>
+    <w:lsdException w:name="List Table 1 Light Accent 5" w:uiPriority="46"/>
+    <w:lsdException w:name="List Table 2 Accent 5" w:uiPriority="47"/>
+    <w:lsdException w:name="List Table 3 Accent 5" w:uiPriority="48"/>
+    <w:lsdException w:name="List Table 4 Accent 5" w:uiPriority="49"/>
+    <w:lsdException w:name="List Table 5 Dark Accent 5" w:uiPriority="50"/>
+    <w:lsdException w:name="List Table 6 Colorful Accent 5" w:uiPriority="51"/>
+    <w:lsdException w:name="List Table 7 Colorful Accent 5" w:uiPriority="52"/>
+    <w:lsdException w:name="List Table 1 Light Accent 6" w:uiPriority="46"/>
+    <w:lsdException w:name="List Table 2 Accent 6" w:uiPriority="47"/>
+    <w:lsdException w:name="List Table 3 Accent 6" w:uiPriority="48"/>
+    <w:lsdException w:name="List Table 4 Accent 6" w:uiPriority="49"/>
+    <w:lsdException w:name="List Table 5 Dark Accent 6" w:uiPriority="50"/>
+    <w:lsdException w:name="List Table 6 Colorful Accent 6" w:uiPriority="51"/>
+    <w:lsdException w:name="List Table 7 Colorful Accent 6" w:uiPriority="52"/>
   </w:latentStyles>
-  <w:style w:type="paragraph" w:default="1" w:styleId="Standard">
+  <w:style w:type="paragraph" w:default="1" w:styleId="Normal">
     <w:name w:val="Normal"/>
     <w:qFormat/>
   </w:style>
-  <w:style w:type="paragraph" w:styleId="berschrift2">
+  <w:style w:type="paragraph" w:styleId="Heading2">
     <w:name w:val="heading 2"/>
-    <w:basedOn w:val="Standard"/>
-    <w:next w:val="Standard"/>
-    <w:link w:val="berschrift2Zchn"/>
+    <w:basedOn w:val="Normal"/>
+    <w:next w:val="Normal"/>
+    <w:link w:val="Heading2Char"/>
     <w:uiPriority w:val="9"/>
     <w:unhideWhenUsed/>
     <w:qFormat/>
@@ -5249,11 +6723,11 @@
       <w:szCs w:val="26"/>
     </w:rPr>
   </w:style>
-  <w:style w:type="paragraph" w:styleId="berschrift3">
+  <w:style w:type="paragraph" w:styleId="Heading3">
     <w:name w:val="heading 3"/>
-    <w:basedOn w:val="Standard"/>
-    <w:next w:val="Standard"/>
-    <w:link w:val="berschrift3Zchn"/>
+    <w:basedOn w:val="Normal"/>
+    <w:next w:val="Normal"/>
+    <w:link w:val="Heading3Char"/>
     <w:uiPriority w:val="9"/>
     <w:unhideWhenUsed/>
     <w:qFormat/>
@@ -5271,13 +6745,13 @@
       <w:color w:val="4F81BD" w:themeColor="accent1"/>
     </w:rPr>
   </w:style>
-  <w:style w:type="character" w:default="1" w:styleId="Absatz-Standardschriftart">
+  <w:style w:type="character" w:default="1" w:styleId="DefaultParagraphFont">
     <w:name w:val="Default Paragraph Font"/>
     <w:uiPriority w:val="1"/>
     <w:semiHidden/>
     <w:unhideWhenUsed/>
   </w:style>
-  <w:style w:type="table" w:default="1" w:styleId="NormaleTabelle">
+  <w:style w:type="table" w:default="1" w:styleId="TableNormal">
     <w:name w:val="Normal Table"/>
     <w:uiPriority w:val="99"/>
     <w:semiHidden/>
@@ -5292,17 +6766,17 @@
       </w:tblCellMar>
     </w:tblPr>
   </w:style>
-  <w:style w:type="numbering" w:default="1" w:styleId="KeineListe">
+  <w:style w:type="numbering" w:default="1" w:styleId="NoList">
     <w:name w:val="No List"/>
     <w:uiPriority w:val="99"/>
     <w:semiHidden/>
     <w:unhideWhenUsed/>
   </w:style>
-  <w:style w:type="paragraph" w:styleId="Titel">
+  <w:style w:type="paragraph" w:styleId="Title">
     <w:name w:val="Title"/>
-    <w:basedOn w:val="Standard"/>
-    <w:next w:val="Standard"/>
-    <w:link w:val="TitelZchn"/>
+    <w:basedOn w:val="Normal"/>
+    <w:next w:val="Normal"/>
+    <w:link w:val="TitleChar"/>
     <w:uiPriority w:val="10"/>
     <w:qFormat/>
     <w:rsid w:val="00437F8E"/>
@@ -5322,10 +6796,10 @@
       <w:szCs w:val="52"/>
     </w:rPr>
   </w:style>
-  <w:style w:type="character" w:customStyle="1" w:styleId="TitelZchn">
-    <w:name w:val="Titel Zchn"/>
-    <w:basedOn w:val="Absatz-Standardschriftart"/>
-    <w:link w:val="Titel"/>
+  <w:style w:type="character" w:customStyle="1" w:styleId="TitleChar">
+    <w:name w:val="Title Char"/>
+    <w:basedOn w:val="DefaultParagraphFont"/>
+    <w:link w:val="Title"/>
     <w:uiPriority w:val="10"/>
     <w:rsid w:val="00437F8E"/>
     <w:rPr>
@@ -5337,10 +6811,10 @@
       <w:szCs w:val="52"/>
     </w:rPr>
   </w:style>
-  <w:style w:type="character" w:customStyle="1" w:styleId="berschrift2Zchn">
-    <w:name w:val="Überschrift 2 Zchn"/>
-    <w:basedOn w:val="Absatz-Standardschriftart"/>
-    <w:link w:val="berschrift2"/>
+  <w:style w:type="character" w:customStyle="1" w:styleId="Heading2Char">
+    <w:name w:val="Heading 2 Char"/>
+    <w:basedOn w:val="DefaultParagraphFont"/>
+    <w:link w:val="Heading2"/>
     <w:uiPriority w:val="9"/>
     <w:rsid w:val="00437F8E"/>
     <w:rPr>
@@ -5352,10 +6826,10 @@
       <w:szCs w:val="26"/>
     </w:rPr>
   </w:style>
-  <w:style w:type="character" w:customStyle="1" w:styleId="berschrift3Zchn">
-    <w:name w:val="Überschrift 3 Zchn"/>
-    <w:basedOn w:val="Absatz-Standardschriftart"/>
-    <w:link w:val="berschrift3"/>
+  <w:style w:type="character" w:customStyle="1" w:styleId="Heading3Char">
+    <w:name w:val="Heading 3 Char"/>
+    <w:basedOn w:val="DefaultParagraphFont"/>
+    <w:link w:val="Heading3"/>
     <w:uiPriority w:val="9"/>
     <w:rsid w:val="002D4BE5"/>
     <w:rPr>
@@ -5367,7 +6841,7 @@
   </w:style>
   <w:style w:type="character" w:styleId="Hyperlink">
     <w:name w:val="Hyperlink"/>
-    <w:basedOn w:val="Absatz-Standardschriftart"/>
+    <w:basedOn w:val="DefaultParagraphFont"/>
     <w:uiPriority w:val="99"/>
     <w:unhideWhenUsed/>
     <w:rsid w:val="00D3305B"/>
@@ -5376,9 +6850,9 @@
       <w:u w:val="single"/>
     </w:rPr>
   </w:style>
-  <w:style w:type="paragraph" w:styleId="Listenabsatz">
+  <w:style w:type="paragraph" w:styleId="ListParagraph">
     <w:name w:val="List Paragraph"/>
-    <w:basedOn w:val="Standard"/>
+    <w:basedOn w:val="Normal"/>
     <w:uiPriority w:val="34"/>
     <w:qFormat/>
     <w:rsid w:val="00D3305B"/>
@@ -5387,10 +6861,10 @@
       <w:contextualSpacing/>
     </w:pPr>
   </w:style>
-  <w:style w:type="paragraph" w:styleId="Sprechblasentext">
+  <w:style w:type="paragraph" w:styleId="BalloonText">
     <w:name w:val="Balloon Text"/>
-    <w:basedOn w:val="Standard"/>
-    <w:link w:val="SprechblasentextZchn"/>
+    <w:basedOn w:val="Normal"/>
+    <w:link w:val="BalloonTextChar"/>
     <w:uiPriority w:val="99"/>
     <w:semiHidden/>
     <w:unhideWhenUsed/>
@@ -5401,10 +6875,10 @@
       <w:szCs w:val="16"/>
     </w:rPr>
   </w:style>
-  <w:style w:type="character" w:customStyle="1" w:styleId="SprechblasentextZchn">
-    <w:name w:val="Sprechblasentext Zchn"/>
-    <w:basedOn w:val="Absatz-Standardschriftart"/>
-    <w:link w:val="Sprechblasentext"/>
+  <w:style w:type="character" w:customStyle="1" w:styleId="BalloonTextChar">
+    <w:name w:val="Balloon Text Char"/>
+    <w:basedOn w:val="DefaultParagraphFont"/>
+    <w:link w:val="BalloonText"/>
     <w:uiPriority w:val="99"/>
     <w:semiHidden/>
     <w:rsid w:val="0008667C"/>
@@ -5414,10 +6888,10 @@
       <w:szCs w:val="16"/>
     </w:rPr>
   </w:style>
-  <w:style w:type="paragraph" w:styleId="Beschriftung">
+  <w:style w:type="paragraph" w:styleId="Caption">
     <w:name w:val="caption"/>
-    <w:basedOn w:val="Standard"/>
-    <w:next w:val="Standard"/>
+    <w:basedOn w:val="Normal"/>
+    <w:next w:val="Normal"/>
     <w:uiPriority w:val="35"/>
     <w:unhideWhenUsed/>
     <w:qFormat/>
@@ -5435,379 +6909,7 @@
   </w:style>
   <w:style w:type="character" w:customStyle="1" w:styleId="hps">
     <w:name w:val="hps"/>
-    <w:basedOn w:val="Absatz-Standardschriftart"/>
-    <w:rsid w:val="00073B4A"/>
-  </w:style>
-</w:styles>
-</file>
-
-<file path=word/stylesWithEffects.xml><?xml version="1.0" encoding="utf-8"?>
-<w:styles xmlns:wpc="http://schemas.microsoft.com/office/word/2010/wordprocessingCanvas" xmlns:mc="http://schemas.openxmlformats.org/markup-compatibility/2006" xmlns:o="urn:schemas-microsoft-com:office:office" xmlns:r="http://schemas.openxmlformats.org/officeDocument/2006/relationships" xmlns:m="http://schemas.openxmlformats.org/officeDocument/2006/math" xmlns:v="urn:schemas-microsoft-com:vml" xmlns:wp14="http://schemas.microsoft.com/office/word/2010/wordprocessingDrawing" xmlns:wp="http://schemas.openxmlformats.org/drawingml/2006/wordprocessingDrawing" xmlns:w10="urn:schemas-microsoft-com:office:word" xmlns:w="http://schemas.openxmlformats.org/wordprocessingml/2006/main" xmlns:w14="http://schemas.microsoft.com/office/word/2010/wordml" xmlns:wpg="http://schemas.microsoft.com/office/word/2010/wordprocessingGroup" xmlns:wpi="http://schemas.microsoft.com/office/word/2010/wordprocessingInk" xmlns:wne="http://schemas.microsoft.com/office/word/2006/wordml" xmlns:wps="http://schemas.microsoft.com/office/word/2010/wordprocessingShape" mc:Ignorable="w14 wp14">
-  <w:docDefaults>
-    <w:rPrDefault>
-      <w:rPr>
-        <w:rFonts w:asciiTheme="minorHAnsi" w:eastAsiaTheme="minorEastAsia" w:hAnsiTheme="minorHAnsi" w:cstheme="minorBidi"/>
-        <w:sz w:val="24"/>
-        <w:szCs w:val="24"/>
-        <w:lang w:val="en-US" w:eastAsia="en-US" w:bidi="ar-SA"/>
-      </w:rPr>
-    </w:rPrDefault>
-    <w:pPrDefault/>
-  </w:docDefaults>
-  <w:latentStyles w:defLockedState="0" w:defUIPriority="99" w:defSemiHidden="1" w:defUnhideWhenUsed="1" w:defQFormat="0" w:count="267">
-    <w:lsdException w:name="Normal" w:semiHidden="0" w:uiPriority="0" w:unhideWhenUsed="0" w:qFormat="1"/>
-    <w:lsdException w:name="heading 1" w:semiHidden="0" w:uiPriority="9" w:unhideWhenUsed="0" w:qFormat="1"/>
-    <w:lsdException w:name="heading 2" w:uiPriority="9" w:qFormat="1"/>
-    <w:lsdException w:name="heading 3" w:uiPriority="9" w:qFormat="1"/>
-    <w:lsdException w:name="heading 4" w:uiPriority="9" w:qFormat="1"/>
-    <w:lsdException w:name="heading 5" w:uiPriority="9" w:qFormat="1"/>
-    <w:lsdException w:name="heading 6" w:uiPriority="9" w:qFormat="1"/>
-    <w:lsdException w:name="heading 7" w:uiPriority="9" w:qFormat="1"/>
-    <w:lsdException w:name="heading 8" w:uiPriority="9" w:qFormat="1"/>
-    <w:lsdException w:name="heading 9" w:uiPriority="9" w:qFormat="1"/>
-    <w:lsdException w:name="toc 1" w:uiPriority="39"/>
-    <w:lsdException w:name="toc 2" w:uiPriority="39"/>
-    <w:lsdException w:name="toc 3" w:uiPriority="39"/>
-    <w:lsdException w:name="toc 4" w:uiPriority="39"/>
-    <w:lsdException w:name="toc 5" w:uiPriority="39"/>
-    <w:lsdException w:name="toc 6" w:uiPriority="39"/>
-    <w:lsdException w:name="toc 7" w:uiPriority="39"/>
-    <w:lsdException w:name="toc 8" w:uiPriority="39"/>
-    <w:lsdException w:name="toc 9" w:uiPriority="39"/>
-    <w:lsdException w:name="caption" w:uiPriority="35" w:qFormat="1"/>
-    <w:lsdException w:name="Title" w:semiHidden="0" w:uiPriority="10" w:unhideWhenUsed="0" w:qFormat="1"/>
-    <w:lsdException w:name="Default Paragraph Font" w:uiPriority="1"/>
-    <w:lsdException w:name="Subtitle" w:semiHidden="0" w:uiPriority="11" w:unhideWhenUsed="0" w:qFormat="1"/>
-    <w:lsdException w:name="Strong" w:semiHidden="0" w:uiPriority="22" w:unhideWhenUsed="0" w:qFormat="1"/>
-    <w:lsdException w:name="Emphasis" w:semiHidden="0" w:uiPriority="20" w:unhideWhenUsed="0" w:qFormat="1"/>
-    <w:lsdException w:name="Table Grid" w:semiHidden="0" w:uiPriority="59" w:unhideWhenUsed="0"/>
-    <w:lsdException w:name="Placeholder Text" w:unhideWhenUsed="0"/>
-    <w:lsdException w:name="No Spacing" w:semiHidden="0" w:uiPriority="1" w:unhideWhenUsed="0" w:qFormat="1"/>
-    <w:lsdException w:name="Light Shading" w:semiHidden="0" w:uiPriority="60" w:unhideWhenUsed="0"/>
-    <w:lsdException w:name="Light List" w:semiHidden="0" w:uiPriority="61" w:unhideWhenUsed="0"/>
-    <w:lsdException w:name="Light Grid" w:semiHidden="0" w:uiPriority="62" w:unhideWhenUsed="0"/>
-    <w:lsdException w:name="Medium Shading 1" w:semiHidden="0" w:uiPriority="63" w:unhideWhenUsed="0"/>
-    <w:lsdException w:name="Medium Shading 2" w:semiHidden="0" w:uiPriority="64" w:unhideWhenUsed="0"/>
-    <w:lsdException w:name="Medium List 1" w:semiHidden="0" w:uiPriority="65" w:unhideWhenUsed="0"/>
-    <w:lsdException w:name="Medium List 2" w:semiHidden="0" w:uiPriority="66" w:unhideWhenUsed="0"/>
-    <w:lsdException w:name="Medium Grid 1" w:semiHidden="0" w:uiPriority="67" w:unhideWhenUsed="0"/>
-    <w:lsdException w:name="Medium Grid 2" w:semiHidden="0" w:uiPriority="68" w:unhideWhenUsed="0"/>
-    <w:lsdException w:name="Medium Grid 3" w:semiHidden="0" w:uiPriority="69" w:unhideWhenUsed="0"/>
-    <w:lsdException w:name="Dark List" w:semiHidden="0" w:uiPriority="70" w:unhideWhenUsed="0"/>
-    <w:lsdException w:name="Colorful Shading" w:semiHidden="0" w:uiPriority="71" w:unhideWhenUsed="0"/>
-    <w:lsdException w:name="Colorful List" w:semiHidden="0" w:uiPriority="72" w:unhideWhenUsed="0"/>
-    <w:lsdException w:name="Colorful Grid" w:semiHidden="0" w:uiPriority="73" w:unhideWhenUsed="0"/>
-    <w:lsdException w:name="Light Shading Accent 1" w:semiHidden="0" w:uiPriority="60" w:unhideWhenUsed="0"/>
-    <w:lsdException w:name="Light List Accent 1" w:semiHidden="0" w:uiPriority="61" w:unhideWhenUsed="0"/>
-    <w:lsdException w:name="Light Grid Accent 1" w:semiHidden="0" w:uiPriority="62" w:unhideWhenUsed="0"/>
-    <w:lsdException w:name="Medium Shading 1 Accent 1" w:semiHidden="0" w:uiPriority="63" w:unhideWhenUsed="0"/>
-    <w:lsdException w:name="Medium Shading 2 Accent 1" w:semiHidden="0" w:uiPriority="64" w:unhideWhenUsed="0"/>
-    <w:lsdException w:name="Medium List 1 Accent 1" w:semiHidden="0" w:uiPriority="65" w:unhideWhenUsed="0"/>
-    <w:lsdException w:name="Revision" w:unhideWhenUsed="0"/>
-    <w:lsdException w:name="List Paragraph" w:semiHidden="0" w:uiPriority="34" w:unhideWhenUsed="0" w:qFormat="1"/>
-    <w:lsdException w:name="Quote" w:semiHidden="0" w:uiPriority="29" w:unhideWhenUsed="0" w:qFormat="1"/>
-    <w:lsdException w:name="Intense Quote" w:semiHidden="0" w:uiPriority="30" w:unhideWhenUsed="0" w:qFormat="1"/>
-    <w:lsdException w:name="Medium List 2 Accent 1" w:semiHidden="0" w:uiPriority="66" w:unhideWhenUsed="0"/>
-    <w:lsdException w:name="Medium Grid 1 Accent 1" w:semiHidden="0" w:uiPriority="67" w:unhideWhenUsed="0"/>
-    <w:lsdException w:name="Medium Grid 2 Accent 1" w:semiHidden="0" w:uiPriority="68" w:unhideWhenUsed="0"/>
-    <w:lsdException w:name="Medium Grid 3 Accent 1" w:semiHidden="0" w:uiPriority="69" w:unhideWhenUsed="0"/>
-    <w:lsdException w:name="Dark List Accent 1" w:semiHidden="0" w:uiPriority="70" w:unhideWhenUsed="0"/>
-    <w:lsdException w:name="Colorful Shading Accent 1" w:semiHidden="0" w:uiPriority="71" w:unhideWhenUsed="0"/>
-    <w:lsdException w:name="Colorful List Accent 1" w:semiHidden="0" w:uiPriority="72" w:unhideWhenUsed="0"/>
-    <w:lsdException w:name="Colorful Grid Accent 1" w:semiHidden="0" w:uiPriority="73" w:unhideWhenUsed="0"/>
-    <w:lsdException w:name="Light Shading Accent 2" w:semiHidden="0" w:uiPriority="60" w:unhideWhenUsed="0"/>
-    <w:lsdException w:name="Light List Accent 2" w:semiHidden="0" w:uiPriority="61" w:unhideWhenUsed="0"/>
-    <w:lsdException w:name="Light Grid Accent 2" w:semiHidden="0" w:uiPriority="62" w:unhideWhenUsed="0"/>
-    <w:lsdException w:name="Medium Shading 1 Accent 2" w:semiHidden="0" w:uiPriority="63" w:unhideWhenUsed="0"/>
-    <w:lsdException w:name="Medium Shading 2 Accent 2" w:semiHidden="0" w:uiPriority="64" w:unhideWhenUsed="0"/>
-    <w:lsdException w:name="Medium List 1 Accent 2" w:semiHidden="0" w:uiPriority="65" w:unhideWhenUsed="0"/>
-    <w:lsdException w:name="Medium List 2 Accent 2" w:semiHidden="0" w:uiPriority="66" w:unhideWhenUsed="0"/>
-    <w:lsdException w:name="Medium Grid 1 Accent 2" w:semiHidden="0" w:uiPriority="67" w:unhideWhenUsed="0"/>
-    <w:lsdException w:name="Medium Grid 2 Accent 2" w:semiHidden="0" w:uiPriority="68" w:unhideWhenUsed="0"/>
-    <w:lsdException w:name="Medium Grid 3 Accent 2" w:semiHidden="0" w:uiPriority="69" w:unhideWhenUsed="0"/>
-    <w:lsdException w:name="Dark List Accent 2" w:semiHidden="0" w:uiPriority="70" w:unhideWhenUsed="0"/>
-    <w:lsdException w:name="Colorful Shading Accent 2" w:semiHidden="0" w:uiPriority="71" w:unhideWhenUsed="0"/>
-    <w:lsdException w:name="Colorful List Accent 2" w:semiHidden="0" w:uiPriority="72" w:unhideWhenUsed="0"/>
-    <w:lsdException w:name="Colorful Grid Accent 2" w:semiHidden="0" w:uiPriority="73" w:unhideWhenUsed="0"/>
-    <w:lsdException w:name="Light Shading Accent 3" w:semiHidden="0" w:uiPriority="60" w:unhideWhenUsed="0"/>
-    <w:lsdException w:name="Light List Accent 3" w:semiHidden="0" w:uiPriority="61" w:unhideWhenUsed="0"/>
-    <w:lsdException w:name="Light Grid Accent 3" w:semiHidden="0" w:uiPriority="62" w:unhideWhenUsed="0"/>
-    <w:lsdException w:name="Medium Shading 1 Accent 3" w:semiHidden="0" w:uiPriority="63" w:unhideWhenUsed="0"/>
-    <w:lsdException w:name="Medium Shading 2 Accent 3" w:semiHidden="0" w:uiPriority="64" w:unhideWhenUsed="0"/>
-    <w:lsdException w:name="Medium List 1 Accent 3" w:semiHidden="0" w:uiPriority="65" w:unhideWhenUsed="0"/>
-    <w:lsdException w:name="Medium List 2 Accent 3" w:semiHidden="0" w:uiPriority="66" w:unhideWhenUsed="0"/>
-    <w:lsdException w:name="Medium Grid 1 Accent 3" w:semiHidden="0" w:uiPriority="67" w:unhideWhenUsed="0"/>
-    <w:lsdException w:name="Medium Grid 2 Accent 3" w:semiHidden="0" w:uiPriority="68" w:unhideWhenUsed="0"/>
-    <w:lsdException w:name="Medium Grid 3 Accent 3" w:semiHidden="0" w:uiPriority="69" w:unhideWhenUsed="0"/>
-    <w:lsdException w:name="Dark List Accent 3" w:semiHidden="0" w:uiPriority="70" w:unhideWhenUsed="0"/>
-    <w:lsdException w:name="Colorful Shading Accent 3" w:semiHidden="0" w:uiPriority="71" w:unhideWhenUsed="0"/>
-    <w:lsdException w:name="Colorful List Accent 3" w:semiHidden="0" w:uiPriority="72" w:unhideWhenUsed="0"/>
-    <w:lsdException w:name="Colorful Grid Accent 3" w:semiHidden="0" w:uiPriority="73" w:unhideWhenUsed="0"/>
-    <w:lsdException w:name="Light Shading Accent 4" w:semiHidden="0" w:uiPriority="60" w:unhideWhenUsed="0"/>
-    <w:lsdException w:name="Light List Accent 4" w:semiHidden="0" w:uiPriority="61" w:unhideWhenUsed="0"/>
-    <w:lsdException w:name="Light Grid Accent 4" w:semiHidden="0" w:uiPriority="62" w:unhideWhenUsed="0"/>
-    <w:lsdException w:name="Medium Shading 1 Accent 4" w:semiHidden="0" w:uiPriority="63" w:unhideWhenUsed="0"/>
-    <w:lsdException w:name="Medium Shading 2 Accent 4" w:semiHidden="0" w:uiPriority="64" w:unhideWhenUsed="0"/>
-    <w:lsdException w:name="Medium List 1 Accent 4" w:semiHidden="0" w:uiPriority="65" w:unhideWhenUsed="0"/>
-    <w:lsdException w:name="Medium List 2 Accent 4" w:semiHidden="0" w:uiPriority="66" w:unhideWhenUsed="0"/>
-    <w:lsdException w:name="Medium Grid 1 Accent 4" w:semiHidden="0" w:uiPriority="67" w:unhideWhenUsed="0"/>
-    <w:lsdException w:name="Medium Grid 2 Accent 4" w:semiHidden="0" w:uiPriority="68" w:unhideWhenUsed="0"/>
-    <w:lsdException w:name="Medium Grid 3 Accent 4" w:semiHidden="0" w:uiPriority="69" w:unhideWhenUsed="0"/>
-    <w:lsdException w:name="Dark List Accent 4" w:semiHidden="0" w:uiPriority="70" w:unhideWhenUsed="0"/>
-    <w:lsdException w:name="Colorful Shading Accent 4" w:semiHidden="0" w:uiPriority="71" w:unhideWhenUsed="0"/>
-    <w:lsdException w:name="Colorful List Accent 4" w:semiHidden="0" w:uiPriority="72" w:unhideWhenUsed="0"/>
-    <w:lsdException w:name="Colorful Grid Accent 4" w:semiHidden="0" w:uiPriority="73" w:unhideWhenUsed="0"/>
-    <w:lsdException w:name="Light Shading Accent 5" w:semiHidden="0" w:uiPriority="60" w:unhideWhenUsed="0"/>
-    <w:lsdException w:name="Light List Accent 5" w:semiHidden="0" w:uiPriority="61" w:unhideWhenUsed="0"/>
-    <w:lsdException w:name="Light Grid Accent 5" w:semiHidden="0" w:uiPriority="62" w:unhideWhenUsed="0"/>
-    <w:lsdException w:name="Medium Shading 1 Accent 5" w:semiHidden="0" w:uiPriority="63" w:unhideWhenUsed="0"/>
-    <w:lsdException w:name="Medium Shading 2 Accent 5" w:semiHidden="0" w:uiPriority="64" w:unhideWhenUsed="0"/>
-    <w:lsdException w:name="Medium List 1 Accent 5" w:semiHidden="0" w:uiPriority="65" w:unhideWhenUsed="0"/>
-    <w:lsdException w:name="Medium List 2 Accent 5" w:semiHidden="0" w:uiPriority="66" w:unhideWhenUsed="0"/>
-    <w:lsdException w:name="Medium Grid 1 Accent 5" w:semiHidden="0" w:uiPriority="67" w:unhideWhenUsed="0"/>
-    <w:lsdException w:name="Medium Grid 2 Accent 5" w:semiHidden="0" w:uiPriority="68" w:unhideWhenUsed="0"/>
-    <w:lsdException w:name="Medium Grid 3 Accent 5" w:semiHidden="0" w:uiPriority="69" w:unhideWhenUsed="0"/>
-    <w:lsdException w:name="Dark List Accent 5" w:semiHidden="0" w:uiPriority="70" w:unhideWhenUsed="0"/>
-    <w:lsdException w:name="Colorful Shading Accent 5" w:semiHidden="0" w:uiPriority="71" w:unhideWhenUsed="0"/>
-    <w:lsdException w:name="Colorful List Accent 5" w:semiHidden="0" w:uiPriority="72" w:unhideWhenUsed="0"/>
-    <w:lsdException w:name="Colorful Grid Accent 5" w:semiHidden="0" w:uiPriority="73" w:unhideWhenUsed="0"/>
-    <w:lsdException w:name="Light Shading Accent 6" w:semiHidden="0" w:uiPriority="60" w:unhideWhenUsed="0"/>
-    <w:lsdException w:name="Light List Accent 6" w:semiHidden="0" w:uiPriority="61" w:unhideWhenUsed="0"/>
-    <w:lsdException w:name="Light Grid Accent 6" w:semiHidden="0" w:uiPriority="62" w:unhideWhenUsed="0"/>
-    <w:lsdException w:name="Medium Shading 1 Accent 6" w:semiHidden="0" w:uiPriority="63" w:unhideWhenUsed="0"/>
-    <w:lsdException w:name="Medium Shading 2 Accent 6" w:semiHidden="0" w:uiPriority="64" w:unhideWhenUsed="0"/>
-    <w:lsdException w:name="Medium List 1 Accent 6" w:semiHidden="0" w:uiPriority="65" w:unhideWhenUsed="0"/>
-    <w:lsdException w:name="Medium List 2 Accent 6" w:semiHidden="0" w:uiPriority="66" w:unhideWhenUsed="0"/>
-    <w:lsdException w:name="Medium Grid 1 Accent 6" w:semiHidden="0" w:uiPriority="67" w:unhideWhenUsed="0"/>
-    <w:lsdException w:name="Medium Grid 2 Accent 6" w:semiHidden="0" w:uiPriority="68" w:unhideWhenUsed="0"/>
-    <w:lsdException w:name="Medium Grid 3 Accent 6" w:semiHidden="0" w:uiPriority="69" w:unhideWhenUsed="0"/>
-    <w:lsdException w:name="Dark List Accent 6" w:semiHidden="0" w:uiPriority="70" w:unhideWhenUsed="0"/>
-    <w:lsdException w:name="Colorful Shading Accent 6" w:semiHidden="0" w:uiPriority="71" w:unhideWhenUsed="0"/>
-    <w:lsdException w:name="Colorful List Accent 6" w:semiHidden="0" w:uiPriority="72" w:unhideWhenUsed="0"/>
-    <w:lsdException w:name="Colorful Grid Accent 6" w:semiHidden="0" w:uiPriority="73" w:unhideWhenUsed="0"/>
-    <w:lsdException w:name="Subtle Emphasis" w:semiHidden="0" w:uiPriority="19" w:unhideWhenUsed="0" w:qFormat="1"/>
-    <w:lsdException w:name="Intense Emphasis" w:semiHidden="0" w:uiPriority="21" w:unhideWhenUsed="0" w:qFormat="1"/>
-    <w:lsdException w:name="Subtle Reference" w:semiHidden="0" w:uiPriority="31" w:unhideWhenUsed="0" w:qFormat="1"/>
-    <w:lsdException w:name="Intense Reference" w:semiHidden="0" w:uiPriority="32" w:unhideWhenUsed="0" w:qFormat="1"/>
-    <w:lsdException w:name="Book Title" w:semiHidden="0" w:uiPriority="33" w:unhideWhenUsed="0" w:qFormat="1"/>
-    <w:lsdException w:name="Bibliography" w:uiPriority="37"/>
-    <w:lsdException w:name="TOC Heading" w:uiPriority="39" w:qFormat="1"/>
-  </w:latentStyles>
-  <w:style w:type="paragraph" w:default="1" w:styleId="Standard">
-    <w:name w:val="Normal"/>
-    <w:qFormat/>
-  </w:style>
-  <w:style w:type="paragraph" w:styleId="berschrift2">
-    <w:name w:val="heading 2"/>
-    <w:basedOn w:val="Standard"/>
-    <w:next w:val="Standard"/>
-    <w:link w:val="berschrift2Zchn"/>
-    <w:uiPriority w:val="9"/>
-    <w:unhideWhenUsed/>
-    <w:qFormat/>
-    <w:rsid w:val="00437F8E"/>
-    <w:pPr>
-      <w:keepNext/>
-      <w:keepLines/>
-      <w:spacing w:before="200"/>
-      <w:outlineLvl w:val="1"/>
-    </w:pPr>
-    <w:rPr>
-      <w:rFonts w:asciiTheme="majorHAnsi" w:eastAsiaTheme="majorEastAsia" w:hAnsiTheme="majorHAnsi" w:cstheme="majorBidi"/>
-      <w:b/>
-      <w:bCs/>
-      <w:color w:val="4F81BD" w:themeColor="accent1"/>
-      <w:sz w:val="26"/>
-      <w:szCs w:val="26"/>
-    </w:rPr>
-  </w:style>
-  <w:style w:type="paragraph" w:styleId="berschrift3">
-    <w:name w:val="heading 3"/>
-    <w:basedOn w:val="Standard"/>
-    <w:next w:val="Standard"/>
-    <w:link w:val="berschrift3Zchn"/>
-    <w:uiPriority w:val="9"/>
-    <w:unhideWhenUsed/>
-    <w:qFormat/>
-    <w:rsid w:val="002D4BE5"/>
-    <w:pPr>
-      <w:keepNext/>
-      <w:keepLines/>
-      <w:spacing w:before="200"/>
-      <w:outlineLvl w:val="2"/>
-    </w:pPr>
-    <w:rPr>
-      <w:rFonts w:asciiTheme="majorHAnsi" w:eastAsiaTheme="majorEastAsia" w:hAnsiTheme="majorHAnsi" w:cstheme="majorBidi"/>
-      <w:b/>
-      <w:bCs/>
-      <w:color w:val="4F81BD" w:themeColor="accent1"/>
-    </w:rPr>
-  </w:style>
-  <w:style w:type="character" w:default="1" w:styleId="Absatz-Standardschriftart">
-    <w:name w:val="Default Paragraph Font"/>
-    <w:uiPriority w:val="1"/>
-    <w:semiHidden/>
-    <w:unhideWhenUsed/>
-  </w:style>
-  <w:style w:type="table" w:default="1" w:styleId="NormaleTabelle">
-    <w:name w:val="Normal Table"/>
-    <w:uiPriority w:val="99"/>
-    <w:semiHidden/>
-    <w:unhideWhenUsed/>
-    <w:tblPr>
-      <w:tblInd w:w="0" w:type="dxa"/>
-      <w:tblCellMar>
-        <w:top w:w="0" w:type="dxa"/>
-        <w:left w:w="108" w:type="dxa"/>
-        <w:bottom w:w="0" w:type="dxa"/>
-        <w:right w:w="108" w:type="dxa"/>
-      </w:tblCellMar>
-    </w:tblPr>
-  </w:style>
-  <w:style w:type="numbering" w:default="1" w:styleId="KeineListe">
-    <w:name w:val="No List"/>
-    <w:uiPriority w:val="99"/>
-    <w:semiHidden/>
-    <w:unhideWhenUsed/>
-  </w:style>
-  <w:style w:type="paragraph" w:styleId="Titel">
-    <w:name w:val="Title"/>
-    <w:basedOn w:val="Standard"/>
-    <w:next w:val="Standard"/>
-    <w:link w:val="TitelZchn"/>
-    <w:uiPriority w:val="10"/>
-    <w:qFormat/>
-    <w:rsid w:val="00437F8E"/>
-    <w:pPr>
-      <w:pBdr>
-        <w:bottom w:val="single" w:sz="8" w:space="4" w:color="4F81BD" w:themeColor="accent1"/>
-      </w:pBdr>
-      <w:spacing w:after="300"/>
-      <w:contextualSpacing/>
-    </w:pPr>
-    <w:rPr>
-      <w:rFonts w:asciiTheme="majorHAnsi" w:eastAsiaTheme="majorEastAsia" w:hAnsiTheme="majorHAnsi" w:cstheme="majorBidi"/>
-      <w:color w:val="17365D" w:themeColor="text2" w:themeShade="BF"/>
-      <w:spacing w:val="5"/>
-      <w:kern w:val="28"/>
-      <w:sz w:val="52"/>
-      <w:szCs w:val="52"/>
-    </w:rPr>
-  </w:style>
-  <w:style w:type="character" w:customStyle="1" w:styleId="TitelZchn">
-    <w:name w:val="Titel Zchn"/>
-    <w:basedOn w:val="Absatz-Standardschriftart"/>
-    <w:link w:val="Titel"/>
-    <w:uiPriority w:val="10"/>
-    <w:rsid w:val="00437F8E"/>
-    <w:rPr>
-      <w:rFonts w:asciiTheme="majorHAnsi" w:eastAsiaTheme="majorEastAsia" w:hAnsiTheme="majorHAnsi" w:cstheme="majorBidi"/>
-      <w:color w:val="17365D" w:themeColor="text2" w:themeShade="BF"/>
-      <w:spacing w:val="5"/>
-      <w:kern w:val="28"/>
-      <w:sz w:val="52"/>
-      <w:szCs w:val="52"/>
-    </w:rPr>
-  </w:style>
-  <w:style w:type="character" w:customStyle="1" w:styleId="berschrift2Zchn">
-    <w:name w:val="Überschrift 2 Zchn"/>
-    <w:basedOn w:val="Absatz-Standardschriftart"/>
-    <w:link w:val="berschrift2"/>
-    <w:uiPriority w:val="9"/>
-    <w:rsid w:val="00437F8E"/>
-    <w:rPr>
-      <w:rFonts w:asciiTheme="majorHAnsi" w:eastAsiaTheme="majorEastAsia" w:hAnsiTheme="majorHAnsi" w:cstheme="majorBidi"/>
-      <w:b/>
-      <w:bCs/>
-      <w:color w:val="4F81BD" w:themeColor="accent1"/>
-      <w:sz w:val="26"/>
-      <w:szCs w:val="26"/>
-    </w:rPr>
-  </w:style>
-  <w:style w:type="character" w:customStyle="1" w:styleId="berschrift3Zchn">
-    <w:name w:val="Überschrift 3 Zchn"/>
-    <w:basedOn w:val="Absatz-Standardschriftart"/>
-    <w:link w:val="berschrift3"/>
-    <w:uiPriority w:val="9"/>
-    <w:rsid w:val="002D4BE5"/>
-    <w:rPr>
-      <w:rFonts w:asciiTheme="majorHAnsi" w:eastAsiaTheme="majorEastAsia" w:hAnsiTheme="majorHAnsi" w:cstheme="majorBidi"/>
-      <w:b/>
-      <w:bCs/>
-      <w:color w:val="4F81BD" w:themeColor="accent1"/>
-    </w:rPr>
-  </w:style>
-  <w:style w:type="character" w:styleId="Hyperlink">
-    <w:name w:val="Hyperlink"/>
-    <w:basedOn w:val="Absatz-Standardschriftart"/>
-    <w:uiPriority w:val="99"/>
-    <w:unhideWhenUsed/>
-    <w:rsid w:val="00D3305B"/>
-    <w:rPr>
-      <w:color w:val="0000FF" w:themeColor="hyperlink"/>
-      <w:u w:val="single"/>
-    </w:rPr>
-  </w:style>
-  <w:style w:type="paragraph" w:styleId="Listenabsatz">
-    <w:name w:val="List Paragraph"/>
-    <w:basedOn w:val="Standard"/>
-    <w:uiPriority w:val="34"/>
-    <w:qFormat/>
-    <w:rsid w:val="00D3305B"/>
-    <w:pPr>
-      <w:ind w:left="720"/>
-      <w:contextualSpacing/>
-    </w:pPr>
-  </w:style>
-  <w:style w:type="paragraph" w:styleId="Sprechblasentext">
-    <w:name w:val="Balloon Text"/>
-    <w:basedOn w:val="Standard"/>
-    <w:link w:val="SprechblasentextZchn"/>
-    <w:uiPriority w:val="99"/>
-    <w:semiHidden/>
-    <w:unhideWhenUsed/>
-    <w:rsid w:val="0008667C"/>
-    <w:rPr>
-      <w:rFonts w:ascii="Tahoma" w:hAnsi="Tahoma" w:cs="Tahoma"/>
-      <w:sz w:val="16"/>
-      <w:szCs w:val="16"/>
-    </w:rPr>
-  </w:style>
-  <w:style w:type="character" w:customStyle="1" w:styleId="SprechblasentextZchn">
-    <w:name w:val="Sprechblasentext Zchn"/>
-    <w:basedOn w:val="Absatz-Standardschriftart"/>
-    <w:link w:val="Sprechblasentext"/>
-    <w:uiPriority w:val="99"/>
-    <w:semiHidden/>
-    <w:rsid w:val="0008667C"/>
-    <w:rPr>
-      <w:rFonts w:ascii="Tahoma" w:hAnsi="Tahoma" w:cs="Tahoma"/>
-      <w:sz w:val="16"/>
-      <w:szCs w:val="16"/>
-    </w:rPr>
-  </w:style>
-  <w:style w:type="paragraph" w:styleId="Beschriftung">
-    <w:name w:val="caption"/>
-    <w:basedOn w:val="Standard"/>
-    <w:next w:val="Standard"/>
-    <w:uiPriority w:val="35"/>
-    <w:unhideWhenUsed/>
-    <w:qFormat/>
-    <w:rsid w:val="0008667C"/>
-    <w:pPr>
-      <w:spacing w:after="200"/>
-    </w:pPr>
-    <w:rPr>
-      <w:b/>
-      <w:bCs/>
-      <w:color w:val="4F81BD" w:themeColor="accent1"/>
-      <w:sz w:val="18"/>
-      <w:szCs w:val="18"/>
-    </w:rPr>
-  </w:style>
-  <w:style w:type="character" w:customStyle="1" w:styleId="hps">
-    <w:name w:val="hps"/>
-    <w:basedOn w:val="Absatz-Standardschriftart"/>
+    <w:basedOn w:val="DefaultParagraphFont"/>
     <w:rsid w:val="00073B4A"/>
   </w:style>
 </w:styles>

</xml_diff>